<commit_message>
unit testy prezentacia a doplnenie zdrojov do doc
</commit_message>
<xml_diff>
--- a/dokumentacia.docx
+++ b/dokumentacia.docx
@@ -1805,6 +1805,9 @@
         </w:rPr>
       </w:pPr>
       <w:r>
+        <w:rPr>
+          <w:noProof/>
+        </w:rPr>
         <w:lastRenderedPageBreak/>
         <w:drawing>
           <wp:inline distT="0" distB="0" distL="0" distR="0" wp14:anchorId="46BE9E75" wp14:editId="3B79F664">
@@ -1881,7 +1884,7 @@
         <w:pStyle w:val="Nadpis2urovne"/>
         <w:numPr>
           <w:ilvl w:val="1"/>
-          <w:numId w:val="46"/>
+          <w:numId w:val="16"/>
         </w:numPr>
       </w:pPr>
       <w:r>
@@ -2191,7 +2194,7 @@
         <w:pStyle w:val="Odsekzoznamu"/>
         <w:numPr>
           <w:ilvl w:val="0"/>
-          <w:numId w:val="40"/>
+          <w:numId w:val="10"/>
         </w:numPr>
         <w:suppressAutoHyphens/>
         <w:autoSpaceDN w:val="0"/>
@@ -2214,7 +2217,7 @@
         <w:pStyle w:val="Odsekzoznamu"/>
         <w:numPr>
           <w:ilvl w:val="0"/>
-          <w:numId w:val="40"/>
+          <w:numId w:val="10"/>
         </w:numPr>
         <w:suppressAutoHyphens/>
         <w:autoSpaceDN w:val="0"/>
@@ -2237,7 +2240,7 @@
         <w:pStyle w:val="Odsekzoznamu"/>
         <w:numPr>
           <w:ilvl w:val="0"/>
-          <w:numId w:val="40"/>
+          <w:numId w:val="10"/>
         </w:numPr>
         <w:suppressAutoHyphens/>
         <w:autoSpaceDN w:val="0"/>
@@ -2260,7 +2263,7 @@
         <w:pStyle w:val="Odsekzoznamu"/>
         <w:numPr>
           <w:ilvl w:val="0"/>
-          <w:numId w:val="40"/>
+          <w:numId w:val="10"/>
         </w:numPr>
         <w:suppressAutoHyphens/>
         <w:autoSpaceDN w:val="0"/>
@@ -2283,7 +2286,7 @@
         <w:pStyle w:val="Odsekzoznamu"/>
         <w:numPr>
           <w:ilvl w:val="0"/>
-          <w:numId w:val="40"/>
+          <w:numId w:val="10"/>
         </w:numPr>
         <w:suppressAutoHyphens/>
         <w:autoSpaceDN w:val="0"/>
@@ -2334,7 +2337,7 @@
         <w:pStyle w:val="Odsekzoznamu"/>
         <w:numPr>
           <w:ilvl w:val="0"/>
-          <w:numId w:val="40"/>
+          <w:numId w:val="10"/>
         </w:numPr>
         <w:suppressAutoHyphens/>
         <w:autoSpaceDN w:val="0"/>
@@ -2373,7 +2376,7 @@
         <w:pStyle w:val="Odsekzoznamu"/>
         <w:numPr>
           <w:ilvl w:val="0"/>
-          <w:numId w:val="41"/>
+          <w:numId w:val="11"/>
         </w:numPr>
         <w:suppressAutoHyphens/>
         <w:autoSpaceDN w:val="0"/>
@@ -2433,7 +2436,7 @@
         <w:pStyle w:val="Odsekzoznamu"/>
         <w:numPr>
           <w:ilvl w:val="0"/>
-          <w:numId w:val="41"/>
+          <w:numId w:val="11"/>
         </w:numPr>
         <w:suppressAutoHyphens/>
         <w:autoSpaceDN w:val="0"/>
@@ -2481,7 +2484,7 @@
         <w:pStyle w:val="Odsekzoznamu"/>
         <w:numPr>
           <w:ilvl w:val="0"/>
-          <w:numId w:val="41"/>
+          <w:numId w:val="11"/>
         </w:numPr>
         <w:suppressAutoHyphens/>
         <w:autoSpaceDN w:val="0"/>
@@ -2550,7 +2553,7 @@
         <w:pStyle w:val="Odsekzoznamu"/>
         <w:numPr>
           <w:ilvl w:val="0"/>
-          <w:numId w:val="42"/>
+          <w:numId w:val="12"/>
         </w:numPr>
         <w:suppressAutoHyphens/>
         <w:autoSpaceDN w:val="0"/>
@@ -2589,7 +2592,7 @@
         <w:pStyle w:val="Odsekzoznamu"/>
         <w:numPr>
           <w:ilvl w:val="0"/>
-          <w:numId w:val="42"/>
+          <w:numId w:val="12"/>
         </w:numPr>
         <w:suppressAutoHyphens/>
         <w:autoSpaceDN w:val="0"/>
@@ -2831,7 +2834,7 @@
         <w:pStyle w:val="Odsekzoznamu"/>
         <w:numPr>
           <w:ilvl w:val="0"/>
-          <w:numId w:val="43"/>
+          <w:numId w:val="13"/>
         </w:numPr>
         <w:suppressAutoHyphens/>
         <w:autoSpaceDN w:val="0"/>
@@ -2855,7 +2858,7 @@
         <w:pStyle w:val="Odsekzoznamu"/>
         <w:numPr>
           <w:ilvl w:val="0"/>
-          <w:numId w:val="43"/>
+          <w:numId w:val="13"/>
         </w:numPr>
         <w:suppressAutoHyphens/>
         <w:autoSpaceDN w:val="0"/>
@@ -2887,7 +2890,7 @@
         <w:pStyle w:val="Odsekzoznamu"/>
         <w:numPr>
           <w:ilvl w:val="0"/>
-          <w:numId w:val="43"/>
+          <w:numId w:val="13"/>
         </w:numPr>
         <w:suppressAutoHyphens/>
         <w:autoSpaceDN w:val="0"/>
@@ -2924,7 +2927,7 @@
         <w:pStyle w:val="Odsekzoznamu"/>
         <w:numPr>
           <w:ilvl w:val="0"/>
-          <w:numId w:val="43"/>
+          <w:numId w:val="13"/>
         </w:numPr>
         <w:suppressAutoHyphens/>
         <w:autoSpaceDN w:val="0"/>
@@ -3048,7 +3051,7 @@
         <w:pStyle w:val="Odsekzoznamu"/>
         <w:numPr>
           <w:ilvl w:val="0"/>
-          <w:numId w:val="44"/>
+          <w:numId w:val="14"/>
         </w:numPr>
         <w:suppressAutoHyphens/>
         <w:autoSpaceDN w:val="0"/>
@@ -3071,7 +3074,7 @@
         <w:pStyle w:val="Odsekzoznamu"/>
         <w:numPr>
           <w:ilvl w:val="0"/>
-          <w:numId w:val="44"/>
+          <w:numId w:val="14"/>
         </w:numPr>
         <w:suppressAutoHyphens/>
         <w:autoSpaceDN w:val="0"/>
@@ -3094,7 +3097,7 @@
         <w:pStyle w:val="Odsekzoznamu"/>
         <w:numPr>
           <w:ilvl w:val="0"/>
-          <w:numId w:val="44"/>
+          <w:numId w:val="14"/>
         </w:numPr>
         <w:suppressAutoHyphens/>
         <w:autoSpaceDN w:val="0"/>
@@ -3117,7 +3120,7 @@
         <w:pStyle w:val="Odsekzoznamu"/>
         <w:numPr>
           <w:ilvl w:val="0"/>
-          <w:numId w:val="44"/>
+          <w:numId w:val="14"/>
         </w:numPr>
         <w:suppressAutoHyphens/>
         <w:autoSpaceDN w:val="0"/>
@@ -3154,7 +3157,7 @@
         <w:pStyle w:val="Odsekzoznamu"/>
         <w:numPr>
           <w:ilvl w:val="0"/>
-          <w:numId w:val="44"/>
+          <w:numId w:val="14"/>
         </w:numPr>
         <w:suppressAutoHyphens/>
         <w:autoSpaceDN w:val="0"/>
@@ -3177,7 +3180,7 @@
         <w:pStyle w:val="Odsekzoznamu"/>
         <w:numPr>
           <w:ilvl w:val="0"/>
-          <w:numId w:val="44"/>
+          <w:numId w:val="14"/>
         </w:numPr>
         <w:suppressAutoHyphens/>
         <w:autoSpaceDN w:val="0"/>
@@ -3200,7 +3203,7 @@
         <w:pStyle w:val="Odsekzoznamu"/>
         <w:numPr>
           <w:ilvl w:val="0"/>
-          <w:numId w:val="44"/>
+          <w:numId w:val="14"/>
         </w:numPr>
         <w:suppressAutoHyphens/>
         <w:autoSpaceDN w:val="0"/>
@@ -3223,7 +3226,7 @@
         <w:pStyle w:val="Odsekzoznamu"/>
         <w:numPr>
           <w:ilvl w:val="0"/>
-          <w:numId w:val="44"/>
+          <w:numId w:val="14"/>
         </w:numPr>
         <w:suppressAutoHyphens/>
         <w:autoSpaceDN w:val="0"/>
@@ -3262,7 +3265,7 @@
         <w:pStyle w:val="Odsekzoznamu"/>
         <w:numPr>
           <w:ilvl w:val="0"/>
-          <w:numId w:val="45"/>
+          <w:numId w:val="15"/>
         </w:numPr>
         <w:suppressAutoHyphens/>
         <w:autoSpaceDN w:val="0"/>
@@ -3310,7 +3313,7 @@
         <w:pStyle w:val="Odsekzoznamu"/>
         <w:numPr>
           <w:ilvl w:val="0"/>
-          <w:numId w:val="45"/>
+          <w:numId w:val="15"/>
         </w:numPr>
         <w:suppressAutoHyphens/>
         <w:autoSpaceDN w:val="0"/>
@@ -3358,7 +3361,7 @@
         <w:pStyle w:val="Odsekzoznamu"/>
         <w:numPr>
           <w:ilvl w:val="0"/>
-          <w:numId w:val="45"/>
+          <w:numId w:val="15"/>
         </w:numPr>
         <w:suppressAutoHyphens/>
         <w:autoSpaceDN w:val="0"/>
@@ -3454,7 +3457,7 @@
         <w:pStyle w:val="Odsekzoznamu"/>
         <w:numPr>
           <w:ilvl w:val="0"/>
-          <w:numId w:val="45"/>
+          <w:numId w:val="15"/>
         </w:numPr>
         <w:suppressAutoHyphens/>
         <w:autoSpaceDN w:val="0"/>
@@ -3486,7 +3489,7 @@
         <w:pStyle w:val="Odsekzoznamu"/>
         <w:numPr>
           <w:ilvl w:val="0"/>
-          <w:numId w:val="45"/>
+          <w:numId w:val="15"/>
         </w:numPr>
         <w:suppressAutoHyphens/>
         <w:autoSpaceDN w:val="0"/>
@@ -3534,7 +3537,7 @@
         <w:pStyle w:val="Odsekzoznamu"/>
         <w:numPr>
           <w:ilvl w:val="0"/>
-          <w:numId w:val="45"/>
+          <w:numId w:val="15"/>
         </w:numPr>
         <w:suppressAutoHyphens/>
         <w:autoSpaceDN w:val="0"/>
@@ -3582,7 +3585,7 @@
         <w:pStyle w:val="Odsekzoznamu"/>
         <w:numPr>
           <w:ilvl w:val="0"/>
-          <w:numId w:val="45"/>
+          <w:numId w:val="15"/>
         </w:numPr>
         <w:suppressAutoHyphens/>
         <w:autoSpaceDN w:val="0"/>
@@ -3758,7 +3761,7 @@
         <w:pStyle w:val="Odsekzoznamu"/>
         <w:numPr>
           <w:ilvl w:val="0"/>
-          <w:numId w:val="45"/>
+          <w:numId w:val="15"/>
         </w:numPr>
         <w:suppressAutoHyphens/>
         <w:autoSpaceDN w:val="0"/>
@@ -3781,7 +3784,7 @@
         <w:pStyle w:val="Odsekzoznamu"/>
         <w:numPr>
           <w:ilvl w:val="0"/>
-          <w:numId w:val="45"/>
+          <w:numId w:val="15"/>
         </w:numPr>
         <w:suppressAutoHyphens/>
         <w:autoSpaceDN w:val="0"/>
@@ -3820,7 +3823,7 @@
         <w:pStyle w:val="Odsekzoznamu"/>
         <w:numPr>
           <w:ilvl w:val="0"/>
-          <w:numId w:val="45"/>
+          <w:numId w:val="15"/>
         </w:numPr>
         <w:suppressAutoHyphens/>
         <w:autoSpaceDN w:val="0"/>
@@ -3875,7 +3878,7 @@
         <w:pStyle w:val="Odsekzoznamu"/>
         <w:numPr>
           <w:ilvl w:val="0"/>
-          <w:numId w:val="45"/>
+          <w:numId w:val="15"/>
         </w:numPr>
         <w:suppressAutoHyphens/>
         <w:autoSpaceDN w:val="0"/>
@@ -3898,7 +3901,7 @@
         <w:pStyle w:val="Odsekzoznamu"/>
         <w:numPr>
           <w:ilvl w:val="0"/>
-          <w:numId w:val="45"/>
+          <w:numId w:val="15"/>
         </w:numPr>
         <w:suppressAutoHyphens/>
         <w:autoSpaceDN w:val="0"/>
@@ -4156,7 +4159,7 @@
         <w:pStyle w:val="Odsekzoznamu"/>
         <w:numPr>
           <w:ilvl w:val="0"/>
-          <w:numId w:val="45"/>
+          <w:numId w:val="15"/>
         </w:numPr>
         <w:suppressAutoHyphens/>
         <w:autoSpaceDN w:val="0"/>
@@ -4342,7 +4345,7 @@
         <w:pStyle w:val="Odsekzoznamu"/>
         <w:numPr>
           <w:ilvl w:val="0"/>
-          <w:numId w:val="45"/>
+          <w:numId w:val="15"/>
         </w:numPr>
         <w:suppressAutoHyphens/>
         <w:autoSpaceDN w:val="0"/>
@@ -4528,7 +4531,7 @@
         <w:pStyle w:val="Odsekzoznamu"/>
         <w:numPr>
           <w:ilvl w:val="0"/>
-          <w:numId w:val="45"/>
+          <w:numId w:val="15"/>
         </w:numPr>
         <w:suppressAutoHyphens/>
         <w:autoSpaceDN w:val="0"/>
@@ -4551,7 +4554,7 @@
         <w:pStyle w:val="Odsekzoznamu"/>
         <w:numPr>
           <w:ilvl w:val="0"/>
-          <w:numId w:val="45"/>
+          <w:numId w:val="15"/>
         </w:numPr>
         <w:suppressAutoHyphens/>
         <w:autoSpaceDN w:val="0"/>
@@ -4574,7 +4577,7 @@
         <w:pStyle w:val="Odsekzoznamu"/>
         <w:numPr>
           <w:ilvl w:val="0"/>
-          <w:numId w:val="45"/>
+          <w:numId w:val="15"/>
         </w:numPr>
         <w:suppressAutoHyphens/>
         <w:autoSpaceDN w:val="0"/>
@@ -4605,7 +4608,7 @@
         <w:pStyle w:val="Odsekzoznamu"/>
         <w:numPr>
           <w:ilvl w:val="0"/>
-          <w:numId w:val="45"/>
+          <w:numId w:val="15"/>
         </w:numPr>
         <w:suppressAutoHyphens/>
         <w:autoSpaceDN w:val="0"/>
@@ -4648,7 +4651,7 @@
         <w:pStyle w:val="Odsekzoznamu"/>
         <w:numPr>
           <w:ilvl w:val="0"/>
-          <w:numId w:val="50"/>
+          <w:numId w:val="18"/>
         </w:numPr>
         <w:suppressAutoHyphens/>
         <w:autoSpaceDN w:val="0"/>
@@ -4705,7 +4708,7 @@
         <w:pStyle w:val="Odsekzoznamu"/>
         <w:numPr>
           <w:ilvl w:val="0"/>
-          <w:numId w:val="50"/>
+          <w:numId w:val="18"/>
         </w:numPr>
         <w:suppressAutoHyphens/>
         <w:autoSpaceDN w:val="0"/>
@@ -4759,7 +4762,7 @@
         <w:pStyle w:val="Odsekzoznamu"/>
         <w:numPr>
           <w:ilvl w:val="0"/>
-          <w:numId w:val="50"/>
+          <w:numId w:val="18"/>
         </w:numPr>
         <w:suppressAutoHyphens/>
         <w:autoSpaceDN w:val="0"/>
@@ -4800,7 +4803,7 @@
         <w:pStyle w:val="Odsekzoznamu"/>
         <w:numPr>
           <w:ilvl w:val="0"/>
-          <w:numId w:val="50"/>
+          <w:numId w:val="18"/>
         </w:numPr>
         <w:suppressAutoHyphens/>
         <w:autoSpaceDN w:val="0"/>
@@ -4841,7 +4844,7 @@
         <w:pStyle w:val="Odsekzoznamu"/>
         <w:numPr>
           <w:ilvl w:val="0"/>
-          <w:numId w:val="50"/>
+          <w:numId w:val="18"/>
         </w:numPr>
         <w:suppressAutoHyphens/>
         <w:autoSpaceDN w:val="0"/>
@@ -4873,7 +4876,7 @@
         <w:pStyle w:val="Odsekzoznamu"/>
         <w:numPr>
           <w:ilvl w:val="0"/>
-          <w:numId w:val="50"/>
+          <w:numId w:val="18"/>
         </w:numPr>
         <w:suppressAutoHyphens/>
         <w:autoSpaceDN w:val="0"/>
@@ -4914,7 +4917,7 @@
         <w:pStyle w:val="Odsekzoznamu"/>
         <w:numPr>
           <w:ilvl w:val="0"/>
-          <w:numId w:val="50"/>
+          <w:numId w:val="18"/>
         </w:numPr>
         <w:suppressAutoHyphens/>
         <w:autoSpaceDN w:val="0"/>
@@ -4962,7 +4965,7 @@
         <w:pStyle w:val="Odsekzoznamu"/>
         <w:numPr>
           <w:ilvl w:val="0"/>
-          <w:numId w:val="50"/>
+          <w:numId w:val="18"/>
         </w:numPr>
         <w:suppressAutoHyphens/>
         <w:autoSpaceDN w:val="0"/>
@@ -5003,7 +5006,7 @@
         <w:pStyle w:val="Odsekzoznamu"/>
         <w:numPr>
           <w:ilvl w:val="0"/>
-          <w:numId w:val="50"/>
+          <w:numId w:val="18"/>
         </w:numPr>
         <w:suppressAutoHyphens/>
         <w:autoSpaceDN w:val="0"/>
@@ -5051,7 +5054,7 @@
         <w:pStyle w:val="Odsekzoznamu"/>
         <w:numPr>
           <w:ilvl w:val="0"/>
-          <w:numId w:val="50"/>
+          <w:numId w:val="18"/>
         </w:numPr>
         <w:suppressAutoHyphens/>
         <w:autoSpaceDN w:val="0"/>
@@ -5083,7 +5086,7 @@
         <w:pStyle w:val="Odsekzoznamu"/>
         <w:numPr>
           <w:ilvl w:val="0"/>
-          <w:numId w:val="50"/>
+          <w:numId w:val="18"/>
         </w:numPr>
         <w:suppressAutoHyphens/>
         <w:autoSpaceDN w:val="0"/>
@@ -5131,7 +5134,7 @@
         <w:pStyle w:val="Odsekzoznamu"/>
         <w:numPr>
           <w:ilvl w:val="0"/>
-          <w:numId w:val="50"/>
+          <w:numId w:val="18"/>
         </w:numPr>
         <w:suppressAutoHyphens/>
         <w:autoSpaceDN w:val="0"/>
@@ -5163,7 +5166,7 @@
         <w:pStyle w:val="Odsekzoznamu"/>
         <w:numPr>
           <w:ilvl w:val="0"/>
-          <w:numId w:val="50"/>
+          <w:numId w:val="18"/>
         </w:numPr>
         <w:suppressAutoHyphens/>
         <w:autoSpaceDN w:val="0"/>
@@ -5204,7 +5207,7 @@
         <w:pStyle w:val="Odsekzoznamu"/>
         <w:numPr>
           <w:ilvl w:val="0"/>
-          <w:numId w:val="50"/>
+          <w:numId w:val="18"/>
         </w:numPr>
         <w:suppressAutoHyphens/>
         <w:autoSpaceDN w:val="0"/>
@@ -5245,7 +5248,7 @@
         <w:pStyle w:val="Odsekzoznamu"/>
         <w:numPr>
           <w:ilvl w:val="0"/>
-          <w:numId w:val="50"/>
+          <w:numId w:val="18"/>
         </w:numPr>
         <w:suppressAutoHyphens/>
         <w:autoSpaceDN w:val="0"/>
@@ -5309,7 +5312,7 @@
         <w:pStyle w:val="Odsekzoznamu"/>
         <w:numPr>
           <w:ilvl w:val="0"/>
-          <w:numId w:val="50"/>
+          <w:numId w:val="18"/>
         </w:numPr>
         <w:suppressAutoHyphens/>
         <w:autoSpaceDN w:val="0"/>
@@ -5385,6 +5388,9 @@
         <w:jc w:val="center"/>
       </w:pPr>
       <w:r>
+        <w:rPr>
+          <w:noProof/>
+        </w:rPr>
         <w:lastRenderedPageBreak/>
         <w:drawing>
           <wp:inline distT="0" distB="0" distL="0" distR="0" wp14:anchorId="1E2196AD" wp14:editId="794BF298">
@@ -5436,6 +5442,9 @@
         <w:br w:type="page"/>
       </w:r>
       <w:r>
+        <w:rPr>
+          <w:noProof/>
+        </w:rPr>
         <w:lastRenderedPageBreak/>
         <w:drawing>
           <wp:inline distT="0" distB="0" distL="0" distR="0" wp14:anchorId="67AB9AAE" wp14:editId="56EED99F">
@@ -6175,7 +6184,7 @@
         <w:pStyle w:val="Zakladny"/>
         <w:numPr>
           <w:ilvl w:val="0"/>
-          <w:numId w:val="38"/>
+          <w:numId w:val="9"/>
         </w:numPr>
       </w:pPr>
       <w:r>
@@ -6187,7 +6196,7 @@
         <w:pStyle w:val="Zakladny"/>
         <w:numPr>
           <w:ilvl w:val="0"/>
-          <w:numId w:val="38"/>
+          <w:numId w:val="9"/>
         </w:numPr>
       </w:pPr>
       <w:proofErr w:type="spellStart"/>
@@ -6204,7 +6213,7 @@
         <w:pStyle w:val="Zakladny"/>
         <w:numPr>
           <w:ilvl w:val="1"/>
-          <w:numId w:val="38"/>
+          <w:numId w:val="9"/>
         </w:numPr>
       </w:pPr>
       <w:r>
@@ -6216,7 +6225,7 @@
         <w:pStyle w:val="Zakladny"/>
         <w:numPr>
           <w:ilvl w:val="1"/>
-          <w:numId w:val="38"/>
+          <w:numId w:val="9"/>
         </w:numPr>
       </w:pPr>
       <w:r>
@@ -6244,7 +6253,7 @@
         <w:pStyle w:val="Zakladny"/>
         <w:numPr>
           <w:ilvl w:val="0"/>
-          <w:numId w:val="38"/>
+          <w:numId w:val="9"/>
         </w:numPr>
       </w:pPr>
       <w:proofErr w:type="spellStart"/>
@@ -6261,7 +6270,7 @@
         <w:pStyle w:val="Zakladny"/>
         <w:numPr>
           <w:ilvl w:val="0"/>
-          <w:numId w:val="38"/>
+          <w:numId w:val="9"/>
         </w:numPr>
       </w:pPr>
       <w:proofErr w:type="spellStart"/>
@@ -6504,52 +6513,63 @@
       </w:sdtPr>
       <w:sdtContent>
         <w:p>
-          <w:r>
-            <w:rPr>
-              <w:rFonts w:eastAsiaTheme="minorEastAsia" w:cs="Times New Roman"/>
-              <w:sz w:val="24"/>
-              <w:szCs w:val="3276"/>
-              <w:lang w:eastAsia="sk-SK"/>
-            </w:rPr>
-            <w:fldChar w:fldCharType="begin"/>
-          </w:r>
-          <w:r>
-            <w:instrText>BIBLIOGRAPHY</w:instrText>
-          </w:r>
-          <w:r>
-            <w:rPr>
-              <w:rFonts w:eastAsiaTheme="minorEastAsia" w:cs="Times New Roman"/>
-              <w:sz w:val="24"/>
-              <w:szCs w:val="3276"/>
-              <w:lang w:eastAsia="sk-SK"/>
-            </w:rPr>
-            <w:fldChar w:fldCharType="separate"/>
-          </w:r>
-          <w:r>
-            <w:rPr>
-              <w:rFonts w:eastAsiaTheme="minorEastAsia" w:cs="Times New Roman"/>
-              <w:b/>
-              <w:bCs/>
-              <w:noProof/>
-              <w:sz w:val="24"/>
-              <w:szCs w:val="3276"/>
-              <w:lang w:val="en-US" w:eastAsia="sk-SK"/>
-            </w:rPr>
-            <w:t>There are no sources in the current document.</w:t>
-          </w:r>
-          <w:r>
-            <w:rPr>
-              <w:b/>
-              <w:bCs/>
-            </w:rPr>
-            <w:fldChar w:fldCharType="end"/>
-          </w:r>
+          <w:pPr>
+            <w:ind w:left="360"/>
+          </w:pPr>
+          <w:hyperlink r:id="rId21" w:history="1">
+            <w:r>
+              <w:rPr>
+                <w:rStyle w:val="Hypertextovprepojenie"/>
+              </w:rPr>
+              <w:t>https://www.guru99.com/unit-testing-guide.html</w:t>
+            </w:r>
+          </w:hyperlink>
         </w:p>
+        <w:p>
+          <w:pPr>
+            <w:ind w:left="360"/>
+          </w:pPr>
+          <w:hyperlink r:id="rId22" w:history="1">
+            <w:r>
+              <w:rPr>
+                <w:rStyle w:val="Hypertextovprepojenie"/>
+              </w:rPr>
+              <w:t>https://www.spiceworks.com/tech/devops/articles/what-is-unit-testing/</w:t>
+            </w:r>
+          </w:hyperlink>
+        </w:p>
+        <w:p>
+          <w:pPr>
+            <w:ind w:left="360"/>
+          </w:pPr>
+          <w:hyperlink r:id="rId23" w:history="1">
+            <w:r>
+              <w:rPr>
+                <w:rStyle w:val="Hypertextovprepojenie"/>
+              </w:rPr>
+              <w:t>https://devqa.io/junit-5-annotations/</w:t>
+            </w:r>
+          </w:hyperlink>
+        </w:p>
+        <w:p>
+          <w:pPr>
+            <w:ind w:left="360"/>
+          </w:pPr>
+          <w:hyperlink r:id="rId24" w:history="1">
+            <w:r>
+              <w:rPr>
+                <w:rStyle w:val="Hypertextovprepojenie"/>
+              </w:rPr>
+              <w:t>https://www.appsdeveloperblog.com/an-overview-of-junit5-assertions-with-examples/</w:t>
+            </w:r>
+          </w:hyperlink>
+        </w:p>
+        <w:p/>
       </w:sdtContent>
     </w:sdt>
     <w:p/>
     <w:sectPr>
-      <w:footerReference w:type="default" r:id="rId21"/>
+      <w:footerReference w:type="default" r:id="rId25"/>
       <w:pgSz w:w="11906" w:h="16838" w:code="9"/>
       <w:pgMar w:top="1701" w:right="1418" w:bottom="1701" w:left="1701" w:header="709" w:footer="709" w:gutter="0"/>
       <w:pgNumType w:start="1"/>
@@ -7020,92 +7040,6 @@
 <file path=word/numbering.xml><?xml version="1.0" encoding="utf-8"?>
 <w:numbering xmlns:wpc="http://schemas.microsoft.com/office/word/2010/wordprocessingCanvas" xmlns:cx="http://schemas.microsoft.com/office/drawing/2014/chartex" xmlns:cx1="http://schemas.microsoft.com/office/drawing/2015/9/8/chartex" xmlns:cx2="http://schemas.microsoft.com/office/drawing/2015/10/21/chartex" xmlns:cx3="http://schemas.microsoft.com/office/drawing/2016/5/9/chartex" xmlns:cx4="http://schemas.microsoft.com/office/drawing/2016/5/10/chartex" xmlns:cx5="http://schemas.microsoft.com/office/drawing/2016/5/11/chartex" xmlns:cx6="http://schemas.microsoft.com/office/drawing/2016/5/12/chartex" xmlns:cx7="http://schemas.microsoft.com/office/drawing/2016/5/13/chartex" xmlns:cx8="http://schemas.microsoft.com/office/drawing/2016/5/14/chartex" xmlns:mc="http://schemas.openxmlformats.org/markup-compatibility/2006" xmlns:aink="http://schemas.microsoft.com/office/drawing/2016/ink" xmlns:am3d="http://schemas.microsoft.com/office/drawing/2017/model3d" xmlns:o="urn:schemas-microsoft-com:office:office" xmlns:oel="http://schemas.microsoft.com/office/2019/extlst" xmlns:r="http://schemas.openxmlformats.org/officeDocument/2006/relationships" xmlns:m="http://schemas.openxmlformats.org/officeDocument/2006/math" xmlns:v="urn:schemas-microsoft-com:vml" xmlns:wp14="http://schemas.microsoft.com/office/word/2010/wordprocessingDrawing" xmlns:wp="http://schemas.openxmlformats.org/drawingml/2006/wordprocessingDrawing" xmlns:w10="urn:schemas-microsoft-com:office:word" xmlns:w="http://schemas.openxmlformats.org/wordprocessingml/2006/main" xmlns:w14="http://schemas.microsoft.com/office/word/2010/wordml" xmlns:w15="http://schemas.microsoft.com/office/word/2012/wordml" xmlns:w16cex="http://schemas.microsoft.com/office/word/2018/wordml/cex" xmlns:w16cid="http://schemas.microsoft.com/office/word/2016/wordml/cid" xmlns:w16="http://schemas.microsoft.com/office/word/2018/wordml" xmlns:w16sdtdh="http://schemas.microsoft.com/office/word/2020/wordml/sdtdatahash" xmlns:w16se="http://schemas.microsoft.com/office/word/2015/wordml/symex" xmlns:wpg="http://schemas.microsoft.com/office/word/2010/wordprocessingGroup" xmlns:wpi="http://schemas.microsoft.com/office/word/2010/wordprocessingInk" xmlns:wne="http://schemas.microsoft.com/office/word/2006/wordml" xmlns:wps="http://schemas.microsoft.com/office/word/2010/wordprocessingShape" mc:Ignorable="w14 w15 w16se w16cid w16 w16cex w16sdtdh wp14">
   <w:abstractNum w:abstractNumId="0" w15:restartNumberingAfterBreak="0">
-    <w:nsid w:val="02B8042C"/>
-    <w:multiLevelType w:val="hybridMultilevel"/>
-    <w:tmpl w:val="6AA6BDFC"/>
-    <w:lvl w:ilvl="0" w:tplc="041B000F">
-      <w:start w:val="1"/>
-      <w:numFmt w:val="decimal"/>
-      <w:lvlText w:val="%1."/>
-      <w:lvlJc w:val="left"/>
-      <w:pPr>
-        <w:ind w:left="1004" w:hanging="360"/>
-      </w:pPr>
-    </w:lvl>
-    <w:lvl w:ilvl="1" w:tplc="041B0019" w:tentative="1">
-      <w:start w:val="1"/>
-      <w:numFmt w:val="lowerLetter"/>
-      <w:lvlText w:val="%2."/>
-      <w:lvlJc w:val="left"/>
-      <w:pPr>
-        <w:ind w:left="1724" w:hanging="360"/>
-      </w:pPr>
-    </w:lvl>
-    <w:lvl w:ilvl="2" w:tplc="041B001B" w:tentative="1">
-      <w:start w:val="1"/>
-      <w:numFmt w:val="lowerRoman"/>
-      <w:lvlText w:val="%3."/>
-      <w:lvlJc w:val="right"/>
-      <w:pPr>
-        <w:ind w:left="2444" w:hanging="180"/>
-      </w:pPr>
-    </w:lvl>
-    <w:lvl w:ilvl="3" w:tplc="041B000F" w:tentative="1">
-      <w:start w:val="1"/>
-      <w:numFmt w:val="decimal"/>
-      <w:lvlText w:val="%4."/>
-      <w:lvlJc w:val="left"/>
-      <w:pPr>
-        <w:ind w:left="3164" w:hanging="360"/>
-      </w:pPr>
-    </w:lvl>
-    <w:lvl w:ilvl="4" w:tplc="041B0019" w:tentative="1">
-      <w:start w:val="1"/>
-      <w:numFmt w:val="lowerLetter"/>
-      <w:lvlText w:val="%5."/>
-      <w:lvlJc w:val="left"/>
-      <w:pPr>
-        <w:ind w:left="3884" w:hanging="360"/>
-      </w:pPr>
-    </w:lvl>
-    <w:lvl w:ilvl="5" w:tplc="041B001B" w:tentative="1">
-      <w:start w:val="1"/>
-      <w:numFmt w:val="lowerRoman"/>
-      <w:lvlText w:val="%6."/>
-      <w:lvlJc w:val="right"/>
-      <w:pPr>
-        <w:ind w:left="4604" w:hanging="180"/>
-      </w:pPr>
-    </w:lvl>
-    <w:lvl w:ilvl="6" w:tplc="041B000F" w:tentative="1">
-      <w:start w:val="1"/>
-      <w:numFmt w:val="decimal"/>
-      <w:lvlText w:val="%7."/>
-      <w:lvlJc w:val="left"/>
-      <w:pPr>
-        <w:ind w:left="5324" w:hanging="360"/>
-      </w:pPr>
-    </w:lvl>
-    <w:lvl w:ilvl="7" w:tplc="041B0019" w:tentative="1">
-      <w:start w:val="1"/>
-      <w:numFmt w:val="lowerLetter"/>
-      <w:lvlText w:val="%8."/>
-      <w:lvlJc w:val="left"/>
-      <w:pPr>
-        <w:ind w:left="6044" w:hanging="360"/>
-      </w:pPr>
-    </w:lvl>
-    <w:lvl w:ilvl="8" w:tplc="041B001B" w:tentative="1">
-      <w:start w:val="1"/>
-      <w:numFmt w:val="lowerRoman"/>
-      <w:lvlText w:val="%9."/>
-      <w:lvlJc w:val="right"/>
-      <w:pPr>
-        <w:ind w:left="6764" w:hanging="180"/>
-      </w:pPr>
-    </w:lvl>
-  </w:abstractNum>
-  <w:abstractNum w:abstractNumId="1" w15:restartNumberingAfterBreak="0">
     <w:nsid w:val="042D70D2"/>
     <w:multiLevelType w:val="multilevel"/>
     <w:tmpl w:val="0809001D"/>
@@ -7192,265 +7126,7 @@
       </w:pPr>
     </w:lvl>
   </w:abstractNum>
-  <w:abstractNum w:abstractNumId="2" w15:restartNumberingAfterBreak="0">
-    <w:nsid w:val="07155430"/>
-    <w:multiLevelType w:val="hybridMultilevel"/>
-    <w:tmpl w:val="052E0036"/>
-    <w:lvl w:ilvl="0" w:tplc="041B000F">
-      <w:start w:val="1"/>
-      <w:numFmt w:val="decimal"/>
-      <w:lvlText w:val="%1."/>
-      <w:lvlJc w:val="left"/>
-      <w:pPr>
-        <w:ind w:left="1004" w:hanging="360"/>
-      </w:pPr>
-    </w:lvl>
-    <w:lvl w:ilvl="1" w:tplc="041B0019" w:tentative="1">
-      <w:start w:val="1"/>
-      <w:numFmt w:val="lowerLetter"/>
-      <w:lvlText w:val="%2."/>
-      <w:lvlJc w:val="left"/>
-      <w:pPr>
-        <w:ind w:left="1724" w:hanging="360"/>
-      </w:pPr>
-    </w:lvl>
-    <w:lvl w:ilvl="2" w:tplc="041B001B" w:tentative="1">
-      <w:start w:val="1"/>
-      <w:numFmt w:val="lowerRoman"/>
-      <w:lvlText w:val="%3."/>
-      <w:lvlJc w:val="right"/>
-      <w:pPr>
-        <w:ind w:left="2444" w:hanging="180"/>
-      </w:pPr>
-    </w:lvl>
-    <w:lvl w:ilvl="3" w:tplc="041B000F" w:tentative="1">
-      <w:start w:val="1"/>
-      <w:numFmt w:val="decimal"/>
-      <w:lvlText w:val="%4."/>
-      <w:lvlJc w:val="left"/>
-      <w:pPr>
-        <w:ind w:left="3164" w:hanging="360"/>
-      </w:pPr>
-    </w:lvl>
-    <w:lvl w:ilvl="4" w:tplc="041B0019" w:tentative="1">
-      <w:start w:val="1"/>
-      <w:numFmt w:val="lowerLetter"/>
-      <w:lvlText w:val="%5."/>
-      <w:lvlJc w:val="left"/>
-      <w:pPr>
-        <w:ind w:left="3884" w:hanging="360"/>
-      </w:pPr>
-    </w:lvl>
-    <w:lvl w:ilvl="5" w:tplc="041B001B" w:tentative="1">
-      <w:start w:val="1"/>
-      <w:numFmt w:val="lowerRoman"/>
-      <w:lvlText w:val="%6."/>
-      <w:lvlJc w:val="right"/>
-      <w:pPr>
-        <w:ind w:left="4604" w:hanging="180"/>
-      </w:pPr>
-    </w:lvl>
-    <w:lvl w:ilvl="6" w:tplc="041B000F" w:tentative="1">
-      <w:start w:val="1"/>
-      <w:numFmt w:val="decimal"/>
-      <w:lvlText w:val="%7."/>
-      <w:lvlJc w:val="left"/>
-      <w:pPr>
-        <w:ind w:left="5324" w:hanging="360"/>
-      </w:pPr>
-    </w:lvl>
-    <w:lvl w:ilvl="7" w:tplc="041B0019" w:tentative="1">
-      <w:start w:val="1"/>
-      <w:numFmt w:val="lowerLetter"/>
-      <w:lvlText w:val="%8."/>
-      <w:lvlJc w:val="left"/>
-      <w:pPr>
-        <w:ind w:left="6044" w:hanging="360"/>
-      </w:pPr>
-    </w:lvl>
-    <w:lvl w:ilvl="8" w:tplc="041B001B" w:tentative="1">
-      <w:start w:val="1"/>
-      <w:numFmt w:val="lowerRoman"/>
-      <w:lvlText w:val="%9."/>
-      <w:lvlJc w:val="right"/>
-      <w:pPr>
-        <w:ind w:left="6764" w:hanging="180"/>
-      </w:pPr>
-    </w:lvl>
-  </w:abstractNum>
-  <w:abstractNum w:abstractNumId="3" w15:restartNumberingAfterBreak="0">
-    <w:nsid w:val="07FC7CFF"/>
-    <w:multiLevelType w:val="multilevel"/>
-    <w:tmpl w:val="0409001D"/>
-    <w:lvl w:ilvl="0">
-      <w:start w:val="1"/>
-      <w:numFmt w:val="decimal"/>
-      <w:lvlText w:val="%1)"/>
-      <w:lvlJc w:val="left"/>
-      <w:pPr>
-        <w:ind w:left="360" w:hanging="360"/>
-      </w:pPr>
-    </w:lvl>
-    <w:lvl w:ilvl="1">
-      <w:start w:val="1"/>
-      <w:numFmt w:val="lowerLetter"/>
-      <w:lvlText w:val="%2)"/>
-      <w:lvlJc w:val="left"/>
-      <w:pPr>
-        <w:ind w:left="720" w:hanging="360"/>
-      </w:pPr>
-    </w:lvl>
-    <w:lvl w:ilvl="2">
-      <w:start w:val="1"/>
-      <w:numFmt w:val="lowerRoman"/>
-      <w:lvlText w:val="%3)"/>
-      <w:lvlJc w:val="left"/>
-      <w:pPr>
-        <w:ind w:left="1080" w:hanging="360"/>
-      </w:pPr>
-    </w:lvl>
-    <w:lvl w:ilvl="3">
-      <w:start w:val="1"/>
-      <w:numFmt w:val="decimal"/>
-      <w:lvlText w:val="(%4)"/>
-      <w:lvlJc w:val="left"/>
-      <w:pPr>
-        <w:ind w:left="1440" w:hanging="360"/>
-      </w:pPr>
-    </w:lvl>
-    <w:lvl w:ilvl="4">
-      <w:start w:val="1"/>
-      <w:numFmt w:val="lowerLetter"/>
-      <w:lvlText w:val="(%5)"/>
-      <w:lvlJc w:val="left"/>
-      <w:pPr>
-        <w:ind w:left="1800" w:hanging="360"/>
-      </w:pPr>
-    </w:lvl>
-    <w:lvl w:ilvl="5">
-      <w:start w:val="1"/>
-      <w:numFmt w:val="lowerRoman"/>
-      <w:lvlText w:val="(%6)"/>
-      <w:lvlJc w:val="left"/>
-      <w:pPr>
-        <w:ind w:left="2160" w:hanging="360"/>
-      </w:pPr>
-    </w:lvl>
-    <w:lvl w:ilvl="6">
-      <w:start w:val="1"/>
-      <w:numFmt w:val="decimal"/>
-      <w:lvlText w:val="%7."/>
-      <w:lvlJc w:val="left"/>
-      <w:pPr>
-        <w:ind w:left="2520" w:hanging="360"/>
-      </w:pPr>
-    </w:lvl>
-    <w:lvl w:ilvl="7">
-      <w:start w:val="1"/>
-      <w:numFmt w:val="lowerLetter"/>
-      <w:lvlText w:val="%8."/>
-      <w:lvlJc w:val="left"/>
-      <w:pPr>
-        <w:ind w:left="2880" w:hanging="360"/>
-      </w:pPr>
-    </w:lvl>
-    <w:lvl w:ilvl="8">
-      <w:start w:val="1"/>
-      <w:numFmt w:val="lowerRoman"/>
-      <w:lvlText w:val="%9."/>
-      <w:lvlJc w:val="left"/>
-      <w:pPr>
-        <w:ind w:left="3240" w:hanging="360"/>
-      </w:pPr>
-    </w:lvl>
-  </w:abstractNum>
-  <w:abstractNum w:abstractNumId="4" w15:restartNumberingAfterBreak="0">
-    <w:nsid w:val="0B5C6FCC"/>
-    <w:multiLevelType w:val="hybridMultilevel"/>
-    <w:tmpl w:val="6D8E6E2A"/>
-    <w:lvl w:ilvl="0" w:tplc="041B000F">
-      <w:start w:val="1"/>
-      <w:numFmt w:val="decimal"/>
-      <w:lvlText w:val="%1."/>
-      <w:lvlJc w:val="left"/>
-      <w:pPr>
-        <w:ind w:left="1004" w:hanging="360"/>
-      </w:pPr>
-    </w:lvl>
-    <w:lvl w:ilvl="1" w:tplc="041B0019" w:tentative="1">
-      <w:start w:val="1"/>
-      <w:numFmt w:val="lowerLetter"/>
-      <w:lvlText w:val="%2."/>
-      <w:lvlJc w:val="left"/>
-      <w:pPr>
-        <w:ind w:left="1724" w:hanging="360"/>
-      </w:pPr>
-    </w:lvl>
-    <w:lvl w:ilvl="2" w:tplc="041B001B" w:tentative="1">
-      <w:start w:val="1"/>
-      <w:numFmt w:val="lowerRoman"/>
-      <w:lvlText w:val="%3."/>
-      <w:lvlJc w:val="right"/>
-      <w:pPr>
-        <w:ind w:left="2444" w:hanging="180"/>
-      </w:pPr>
-    </w:lvl>
-    <w:lvl w:ilvl="3" w:tplc="041B000F" w:tentative="1">
-      <w:start w:val="1"/>
-      <w:numFmt w:val="decimal"/>
-      <w:lvlText w:val="%4."/>
-      <w:lvlJc w:val="left"/>
-      <w:pPr>
-        <w:ind w:left="3164" w:hanging="360"/>
-      </w:pPr>
-    </w:lvl>
-    <w:lvl w:ilvl="4" w:tplc="041B0019" w:tentative="1">
-      <w:start w:val="1"/>
-      <w:numFmt w:val="lowerLetter"/>
-      <w:lvlText w:val="%5."/>
-      <w:lvlJc w:val="left"/>
-      <w:pPr>
-        <w:ind w:left="3884" w:hanging="360"/>
-      </w:pPr>
-    </w:lvl>
-    <w:lvl w:ilvl="5" w:tplc="041B001B" w:tentative="1">
-      <w:start w:val="1"/>
-      <w:numFmt w:val="lowerRoman"/>
-      <w:lvlText w:val="%6."/>
-      <w:lvlJc w:val="right"/>
-      <w:pPr>
-        <w:ind w:left="4604" w:hanging="180"/>
-      </w:pPr>
-    </w:lvl>
-    <w:lvl w:ilvl="6" w:tplc="041B000F" w:tentative="1">
-      <w:start w:val="1"/>
-      <w:numFmt w:val="decimal"/>
-      <w:lvlText w:val="%7."/>
-      <w:lvlJc w:val="left"/>
-      <w:pPr>
-        <w:ind w:left="5324" w:hanging="360"/>
-      </w:pPr>
-    </w:lvl>
-    <w:lvl w:ilvl="7" w:tplc="041B0019" w:tentative="1">
-      <w:start w:val="1"/>
-      <w:numFmt w:val="lowerLetter"/>
-      <w:lvlText w:val="%8."/>
-      <w:lvlJc w:val="left"/>
-      <w:pPr>
-        <w:ind w:left="6044" w:hanging="360"/>
-      </w:pPr>
-    </w:lvl>
-    <w:lvl w:ilvl="8" w:tplc="041B001B" w:tentative="1">
-      <w:start w:val="1"/>
-      <w:numFmt w:val="lowerRoman"/>
-      <w:lvlText w:val="%9."/>
-      <w:lvlJc w:val="right"/>
-      <w:pPr>
-        <w:ind w:left="6764" w:hanging="180"/>
-      </w:pPr>
-    </w:lvl>
-  </w:abstractNum>
-  <w:abstractNum w:abstractNumId="5" w15:restartNumberingAfterBreak="0">
+  <w:abstractNum w:abstractNumId="1" w15:restartNumberingAfterBreak="0">
     <w:nsid w:val="0E004BBF"/>
     <w:multiLevelType w:val="multilevel"/>
     <w:tmpl w:val="DFEE27C6"/>
@@ -7566,209 +7242,7 @@
       </w:rPr>
     </w:lvl>
   </w:abstractNum>
-  <w:abstractNum w:abstractNumId="6" w15:restartNumberingAfterBreak="0">
-    <w:nsid w:val="104021CA"/>
-    <w:multiLevelType w:val="hybridMultilevel"/>
-    <w:tmpl w:val="D2EE7192"/>
-    <w:lvl w:ilvl="0" w:tplc="92C28C7C">
-      <w:start w:val="1"/>
-      <w:numFmt w:val="decimal"/>
-      <w:lvlText w:val="%1."/>
-      <w:lvlJc w:val="left"/>
-      <w:pPr>
-        <w:ind w:left="704" w:hanging="420"/>
-      </w:pPr>
-      <w:rPr>
-        <w:rFonts w:hint="default"/>
-      </w:rPr>
-    </w:lvl>
-    <w:lvl w:ilvl="1" w:tplc="041B0019" w:tentative="1">
-      <w:start w:val="1"/>
-      <w:numFmt w:val="lowerLetter"/>
-      <w:lvlText w:val="%2."/>
-      <w:lvlJc w:val="left"/>
-      <w:pPr>
-        <w:ind w:left="1364" w:hanging="360"/>
-      </w:pPr>
-    </w:lvl>
-    <w:lvl w:ilvl="2" w:tplc="041B001B" w:tentative="1">
-      <w:start w:val="1"/>
-      <w:numFmt w:val="lowerRoman"/>
-      <w:lvlText w:val="%3."/>
-      <w:lvlJc w:val="right"/>
-      <w:pPr>
-        <w:ind w:left="2084" w:hanging="180"/>
-      </w:pPr>
-    </w:lvl>
-    <w:lvl w:ilvl="3" w:tplc="041B000F" w:tentative="1">
-      <w:start w:val="1"/>
-      <w:numFmt w:val="decimal"/>
-      <w:lvlText w:val="%4."/>
-      <w:lvlJc w:val="left"/>
-      <w:pPr>
-        <w:ind w:left="2804" w:hanging="360"/>
-      </w:pPr>
-    </w:lvl>
-    <w:lvl w:ilvl="4" w:tplc="041B0019" w:tentative="1">
-      <w:start w:val="1"/>
-      <w:numFmt w:val="lowerLetter"/>
-      <w:lvlText w:val="%5."/>
-      <w:lvlJc w:val="left"/>
-      <w:pPr>
-        <w:ind w:left="3524" w:hanging="360"/>
-      </w:pPr>
-    </w:lvl>
-    <w:lvl w:ilvl="5" w:tplc="041B001B" w:tentative="1">
-      <w:start w:val="1"/>
-      <w:numFmt w:val="lowerRoman"/>
-      <w:lvlText w:val="%6."/>
-      <w:lvlJc w:val="right"/>
-      <w:pPr>
-        <w:ind w:left="4244" w:hanging="180"/>
-      </w:pPr>
-    </w:lvl>
-    <w:lvl w:ilvl="6" w:tplc="041B000F" w:tentative="1">
-      <w:start w:val="1"/>
-      <w:numFmt w:val="decimal"/>
-      <w:lvlText w:val="%7."/>
-      <w:lvlJc w:val="left"/>
-      <w:pPr>
-        <w:ind w:left="4964" w:hanging="360"/>
-      </w:pPr>
-    </w:lvl>
-    <w:lvl w:ilvl="7" w:tplc="041B0019" w:tentative="1">
-      <w:start w:val="1"/>
-      <w:numFmt w:val="lowerLetter"/>
-      <w:lvlText w:val="%8."/>
-      <w:lvlJc w:val="left"/>
-      <w:pPr>
-        <w:ind w:left="5684" w:hanging="360"/>
-      </w:pPr>
-    </w:lvl>
-    <w:lvl w:ilvl="8" w:tplc="041B001B" w:tentative="1">
-      <w:start w:val="1"/>
-      <w:numFmt w:val="lowerRoman"/>
-      <w:lvlText w:val="%9."/>
-      <w:lvlJc w:val="right"/>
-      <w:pPr>
-        <w:ind w:left="6404" w:hanging="180"/>
-      </w:pPr>
-    </w:lvl>
-  </w:abstractNum>
-  <w:abstractNum w:abstractNumId="7" w15:restartNumberingAfterBreak="0">
-    <w:nsid w:val="137C3016"/>
-    <w:multiLevelType w:val="hybridMultilevel"/>
-    <w:tmpl w:val="480EA16A"/>
-    <w:lvl w:ilvl="0" w:tplc="E072FC08">
-      <w:start w:val="1"/>
-      <w:numFmt w:val="bullet"/>
-      <w:lvlText w:val=""/>
-      <w:lvlJc w:val="left"/>
-      <w:pPr>
-        <w:ind w:left="2832" w:hanging="360"/>
-      </w:pPr>
-      <w:rPr>
-        <w:rFonts w:ascii="Symbol" w:hAnsi="Symbol" w:hint="default"/>
-      </w:rPr>
-    </w:lvl>
-    <w:lvl w:ilvl="1" w:tplc="041B0003" w:tentative="1">
-      <w:start w:val="1"/>
-      <w:numFmt w:val="bullet"/>
-      <w:lvlText w:val="o"/>
-      <w:lvlJc w:val="left"/>
-      <w:pPr>
-        <w:ind w:left="2144" w:hanging="360"/>
-      </w:pPr>
-      <w:rPr>
-        <w:rFonts w:ascii="Courier New" w:hAnsi="Courier New" w:cs="Courier New" w:hint="default"/>
-      </w:rPr>
-    </w:lvl>
-    <w:lvl w:ilvl="2" w:tplc="041B0005" w:tentative="1">
-      <w:start w:val="1"/>
-      <w:numFmt w:val="bullet"/>
-      <w:lvlText w:val=""/>
-      <w:lvlJc w:val="left"/>
-      <w:pPr>
-        <w:ind w:left="2864" w:hanging="360"/>
-      </w:pPr>
-      <w:rPr>
-        <w:rFonts w:ascii="Wingdings" w:hAnsi="Wingdings" w:hint="default"/>
-      </w:rPr>
-    </w:lvl>
-    <w:lvl w:ilvl="3" w:tplc="041B0001" w:tentative="1">
-      <w:start w:val="1"/>
-      <w:numFmt w:val="bullet"/>
-      <w:lvlText w:val=""/>
-      <w:lvlJc w:val="left"/>
-      <w:pPr>
-        <w:ind w:left="3584" w:hanging="360"/>
-      </w:pPr>
-      <w:rPr>
-        <w:rFonts w:ascii="Symbol" w:hAnsi="Symbol" w:hint="default"/>
-      </w:rPr>
-    </w:lvl>
-    <w:lvl w:ilvl="4" w:tplc="041B0003" w:tentative="1">
-      <w:start w:val="1"/>
-      <w:numFmt w:val="bullet"/>
-      <w:lvlText w:val="o"/>
-      <w:lvlJc w:val="left"/>
-      <w:pPr>
-        <w:ind w:left="4304" w:hanging="360"/>
-      </w:pPr>
-      <w:rPr>
-        <w:rFonts w:ascii="Courier New" w:hAnsi="Courier New" w:cs="Courier New" w:hint="default"/>
-      </w:rPr>
-    </w:lvl>
-    <w:lvl w:ilvl="5" w:tplc="041B0005" w:tentative="1">
-      <w:start w:val="1"/>
-      <w:numFmt w:val="bullet"/>
-      <w:lvlText w:val=""/>
-      <w:lvlJc w:val="left"/>
-      <w:pPr>
-        <w:ind w:left="5024" w:hanging="360"/>
-      </w:pPr>
-      <w:rPr>
-        <w:rFonts w:ascii="Wingdings" w:hAnsi="Wingdings" w:hint="default"/>
-      </w:rPr>
-    </w:lvl>
-    <w:lvl w:ilvl="6" w:tplc="041B0001" w:tentative="1">
-      <w:start w:val="1"/>
-      <w:numFmt w:val="bullet"/>
-      <w:lvlText w:val=""/>
-      <w:lvlJc w:val="left"/>
-      <w:pPr>
-        <w:ind w:left="5744" w:hanging="360"/>
-      </w:pPr>
-      <w:rPr>
-        <w:rFonts w:ascii="Symbol" w:hAnsi="Symbol" w:hint="default"/>
-      </w:rPr>
-    </w:lvl>
-    <w:lvl w:ilvl="7" w:tplc="041B0003" w:tentative="1">
-      <w:start w:val="1"/>
-      <w:numFmt w:val="bullet"/>
-      <w:lvlText w:val="o"/>
-      <w:lvlJc w:val="left"/>
-      <w:pPr>
-        <w:ind w:left="6464" w:hanging="360"/>
-      </w:pPr>
-      <w:rPr>
-        <w:rFonts w:ascii="Courier New" w:hAnsi="Courier New" w:cs="Courier New" w:hint="default"/>
-      </w:rPr>
-    </w:lvl>
-    <w:lvl w:ilvl="8" w:tplc="041B0005" w:tentative="1">
-      <w:start w:val="1"/>
-      <w:numFmt w:val="bullet"/>
-      <w:lvlText w:val=""/>
-      <w:lvlJc w:val="left"/>
-      <w:pPr>
-        <w:ind w:left="7184" w:hanging="360"/>
-      </w:pPr>
-      <w:rPr>
-        <w:rFonts w:ascii="Wingdings" w:hAnsi="Wingdings" w:hint="default"/>
-      </w:rPr>
-    </w:lvl>
-  </w:abstractNum>
-  <w:abstractNum w:abstractNumId="8" w15:restartNumberingAfterBreak="0">
+  <w:abstractNum w:abstractNumId="2" w15:restartNumberingAfterBreak="0">
     <w:nsid w:val="19784036"/>
     <w:multiLevelType w:val="hybridMultilevel"/>
     <w:tmpl w:val="2A9E4138"/>
@@ -7881,7 +7355,7 @@
       </w:rPr>
     </w:lvl>
   </w:abstractNum>
-  <w:abstractNum w:abstractNumId="9" w15:restartNumberingAfterBreak="0">
+  <w:abstractNum w:abstractNumId="3" w15:restartNumberingAfterBreak="0">
     <w:nsid w:val="1A236138"/>
     <w:multiLevelType w:val="multilevel"/>
     <w:tmpl w:val="FBCE97EC"/>
@@ -7997,860 +7471,7 @@
       </w:rPr>
     </w:lvl>
   </w:abstractNum>
-  <w:abstractNum w:abstractNumId="10" w15:restartNumberingAfterBreak="0">
-    <w:nsid w:val="1CB56FEC"/>
-    <w:multiLevelType w:val="hybridMultilevel"/>
-    <w:tmpl w:val="5784B59A"/>
-    <w:lvl w:ilvl="0" w:tplc="D0969DD4">
-      <w:start w:val="1"/>
-      <w:numFmt w:val="bullet"/>
-      <w:lvlText w:val=""/>
-      <w:lvlJc w:val="left"/>
-      <w:pPr>
-        <w:ind w:left="4952" w:hanging="360"/>
-      </w:pPr>
-      <w:rPr>
-        <w:rFonts w:ascii="Symbol" w:hAnsi="Symbol" w:hint="default"/>
-      </w:rPr>
-    </w:lvl>
-    <w:lvl w:ilvl="1" w:tplc="562EA65A">
-      <w:start w:val="1"/>
-      <w:numFmt w:val="bullet"/>
-      <w:lvlText w:val="o"/>
-      <w:lvlJc w:val="left"/>
-      <w:pPr>
-        <w:ind w:left="2856" w:hanging="360"/>
-      </w:pPr>
-      <w:rPr>
-        <w:rFonts w:ascii="Courier New" w:hAnsi="Courier New" w:cs="Courier New" w:hint="default"/>
-      </w:rPr>
-    </w:lvl>
-    <w:lvl w:ilvl="2" w:tplc="041B0005" w:tentative="1">
-      <w:start w:val="1"/>
-      <w:numFmt w:val="bullet"/>
-      <w:lvlText w:val=""/>
-      <w:lvlJc w:val="left"/>
-      <w:pPr>
-        <w:ind w:left="3576" w:hanging="360"/>
-      </w:pPr>
-      <w:rPr>
-        <w:rFonts w:ascii="Wingdings" w:hAnsi="Wingdings" w:hint="default"/>
-      </w:rPr>
-    </w:lvl>
-    <w:lvl w:ilvl="3" w:tplc="041B0001" w:tentative="1">
-      <w:start w:val="1"/>
-      <w:numFmt w:val="bullet"/>
-      <w:lvlText w:val=""/>
-      <w:lvlJc w:val="left"/>
-      <w:pPr>
-        <w:ind w:left="4296" w:hanging="360"/>
-      </w:pPr>
-      <w:rPr>
-        <w:rFonts w:ascii="Symbol" w:hAnsi="Symbol" w:hint="default"/>
-      </w:rPr>
-    </w:lvl>
-    <w:lvl w:ilvl="4" w:tplc="041B0003" w:tentative="1">
-      <w:start w:val="1"/>
-      <w:numFmt w:val="bullet"/>
-      <w:lvlText w:val="o"/>
-      <w:lvlJc w:val="left"/>
-      <w:pPr>
-        <w:ind w:left="5016" w:hanging="360"/>
-      </w:pPr>
-      <w:rPr>
-        <w:rFonts w:ascii="Courier New" w:hAnsi="Courier New" w:cs="Courier New" w:hint="default"/>
-      </w:rPr>
-    </w:lvl>
-    <w:lvl w:ilvl="5" w:tplc="041B0005" w:tentative="1">
-      <w:start w:val="1"/>
-      <w:numFmt w:val="bullet"/>
-      <w:lvlText w:val=""/>
-      <w:lvlJc w:val="left"/>
-      <w:pPr>
-        <w:ind w:left="5736" w:hanging="360"/>
-      </w:pPr>
-      <w:rPr>
-        <w:rFonts w:ascii="Wingdings" w:hAnsi="Wingdings" w:hint="default"/>
-      </w:rPr>
-    </w:lvl>
-    <w:lvl w:ilvl="6" w:tplc="041B0001" w:tentative="1">
-      <w:start w:val="1"/>
-      <w:numFmt w:val="bullet"/>
-      <w:lvlText w:val=""/>
-      <w:lvlJc w:val="left"/>
-      <w:pPr>
-        <w:ind w:left="6456" w:hanging="360"/>
-      </w:pPr>
-      <w:rPr>
-        <w:rFonts w:ascii="Symbol" w:hAnsi="Symbol" w:hint="default"/>
-      </w:rPr>
-    </w:lvl>
-    <w:lvl w:ilvl="7" w:tplc="041B0003" w:tentative="1">
-      <w:start w:val="1"/>
-      <w:numFmt w:val="bullet"/>
-      <w:lvlText w:val="o"/>
-      <w:lvlJc w:val="left"/>
-      <w:pPr>
-        <w:ind w:left="7176" w:hanging="360"/>
-      </w:pPr>
-      <w:rPr>
-        <w:rFonts w:ascii="Courier New" w:hAnsi="Courier New" w:cs="Courier New" w:hint="default"/>
-      </w:rPr>
-    </w:lvl>
-    <w:lvl w:ilvl="8" w:tplc="041B0005" w:tentative="1">
-      <w:start w:val="1"/>
-      <w:numFmt w:val="bullet"/>
-      <w:lvlText w:val=""/>
-      <w:lvlJc w:val="left"/>
-      <w:pPr>
-        <w:ind w:left="7896" w:hanging="360"/>
-      </w:pPr>
-      <w:rPr>
-        <w:rFonts w:ascii="Wingdings" w:hAnsi="Wingdings" w:hint="default"/>
-      </w:rPr>
-    </w:lvl>
-  </w:abstractNum>
-  <w:abstractNum w:abstractNumId="11" w15:restartNumberingAfterBreak="0">
-    <w:nsid w:val="1ED34ADF"/>
-    <w:multiLevelType w:val="hybridMultilevel"/>
-    <w:tmpl w:val="2446E3F6"/>
-    <w:lvl w:ilvl="0" w:tplc="041B000F">
-      <w:start w:val="1"/>
-      <w:numFmt w:val="decimal"/>
-      <w:lvlText w:val="%1."/>
-      <w:lvlJc w:val="left"/>
-      <w:pPr>
-        <w:ind w:left="1004" w:hanging="360"/>
-      </w:pPr>
-    </w:lvl>
-    <w:lvl w:ilvl="1" w:tplc="041B0019" w:tentative="1">
-      <w:start w:val="1"/>
-      <w:numFmt w:val="lowerLetter"/>
-      <w:lvlText w:val="%2."/>
-      <w:lvlJc w:val="left"/>
-      <w:pPr>
-        <w:ind w:left="1724" w:hanging="360"/>
-      </w:pPr>
-    </w:lvl>
-    <w:lvl w:ilvl="2" w:tplc="041B001B" w:tentative="1">
-      <w:start w:val="1"/>
-      <w:numFmt w:val="lowerRoman"/>
-      <w:lvlText w:val="%3."/>
-      <w:lvlJc w:val="right"/>
-      <w:pPr>
-        <w:ind w:left="2444" w:hanging="180"/>
-      </w:pPr>
-    </w:lvl>
-    <w:lvl w:ilvl="3" w:tplc="041B000F" w:tentative="1">
-      <w:start w:val="1"/>
-      <w:numFmt w:val="decimal"/>
-      <w:lvlText w:val="%4."/>
-      <w:lvlJc w:val="left"/>
-      <w:pPr>
-        <w:ind w:left="3164" w:hanging="360"/>
-      </w:pPr>
-    </w:lvl>
-    <w:lvl w:ilvl="4" w:tplc="041B0019" w:tentative="1">
-      <w:start w:val="1"/>
-      <w:numFmt w:val="lowerLetter"/>
-      <w:lvlText w:val="%5."/>
-      <w:lvlJc w:val="left"/>
-      <w:pPr>
-        <w:ind w:left="3884" w:hanging="360"/>
-      </w:pPr>
-    </w:lvl>
-    <w:lvl w:ilvl="5" w:tplc="041B001B" w:tentative="1">
-      <w:start w:val="1"/>
-      <w:numFmt w:val="lowerRoman"/>
-      <w:lvlText w:val="%6."/>
-      <w:lvlJc w:val="right"/>
-      <w:pPr>
-        <w:ind w:left="4604" w:hanging="180"/>
-      </w:pPr>
-    </w:lvl>
-    <w:lvl w:ilvl="6" w:tplc="041B000F" w:tentative="1">
-      <w:start w:val="1"/>
-      <w:numFmt w:val="decimal"/>
-      <w:lvlText w:val="%7."/>
-      <w:lvlJc w:val="left"/>
-      <w:pPr>
-        <w:ind w:left="5324" w:hanging="360"/>
-      </w:pPr>
-    </w:lvl>
-    <w:lvl w:ilvl="7" w:tplc="041B0019" w:tentative="1">
-      <w:start w:val="1"/>
-      <w:numFmt w:val="lowerLetter"/>
-      <w:lvlText w:val="%8."/>
-      <w:lvlJc w:val="left"/>
-      <w:pPr>
-        <w:ind w:left="6044" w:hanging="360"/>
-      </w:pPr>
-    </w:lvl>
-    <w:lvl w:ilvl="8" w:tplc="041B001B" w:tentative="1">
-      <w:start w:val="1"/>
-      <w:numFmt w:val="lowerRoman"/>
-      <w:lvlText w:val="%9."/>
-      <w:lvlJc w:val="right"/>
-      <w:pPr>
-        <w:ind w:left="6764" w:hanging="180"/>
-      </w:pPr>
-    </w:lvl>
-  </w:abstractNum>
-  <w:abstractNum w:abstractNumId="12" w15:restartNumberingAfterBreak="0">
-    <w:nsid w:val="1F8A38B1"/>
-    <w:multiLevelType w:val="hybridMultilevel"/>
-    <w:tmpl w:val="5922C56E"/>
-    <w:lvl w:ilvl="0" w:tplc="041B000F">
-      <w:start w:val="1"/>
-      <w:numFmt w:val="decimal"/>
-      <w:lvlText w:val="%1."/>
-      <w:lvlJc w:val="left"/>
-      <w:pPr>
-        <w:ind w:left="1004" w:hanging="360"/>
-      </w:pPr>
-    </w:lvl>
-    <w:lvl w:ilvl="1" w:tplc="041B0019" w:tentative="1">
-      <w:start w:val="1"/>
-      <w:numFmt w:val="lowerLetter"/>
-      <w:lvlText w:val="%2."/>
-      <w:lvlJc w:val="left"/>
-      <w:pPr>
-        <w:ind w:left="1724" w:hanging="360"/>
-      </w:pPr>
-    </w:lvl>
-    <w:lvl w:ilvl="2" w:tplc="041B001B" w:tentative="1">
-      <w:start w:val="1"/>
-      <w:numFmt w:val="lowerRoman"/>
-      <w:lvlText w:val="%3."/>
-      <w:lvlJc w:val="right"/>
-      <w:pPr>
-        <w:ind w:left="2444" w:hanging="180"/>
-      </w:pPr>
-    </w:lvl>
-    <w:lvl w:ilvl="3" w:tplc="041B000F" w:tentative="1">
-      <w:start w:val="1"/>
-      <w:numFmt w:val="decimal"/>
-      <w:lvlText w:val="%4."/>
-      <w:lvlJc w:val="left"/>
-      <w:pPr>
-        <w:ind w:left="3164" w:hanging="360"/>
-      </w:pPr>
-    </w:lvl>
-    <w:lvl w:ilvl="4" w:tplc="041B0019" w:tentative="1">
-      <w:start w:val="1"/>
-      <w:numFmt w:val="lowerLetter"/>
-      <w:lvlText w:val="%5."/>
-      <w:lvlJc w:val="left"/>
-      <w:pPr>
-        <w:ind w:left="3884" w:hanging="360"/>
-      </w:pPr>
-    </w:lvl>
-    <w:lvl w:ilvl="5" w:tplc="041B001B" w:tentative="1">
-      <w:start w:val="1"/>
-      <w:numFmt w:val="lowerRoman"/>
-      <w:lvlText w:val="%6."/>
-      <w:lvlJc w:val="right"/>
-      <w:pPr>
-        <w:ind w:left="4604" w:hanging="180"/>
-      </w:pPr>
-    </w:lvl>
-    <w:lvl w:ilvl="6" w:tplc="041B000F" w:tentative="1">
-      <w:start w:val="1"/>
-      <w:numFmt w:val="decimal"/>
-      <w:lvlText w:val="%7."/>
-      <w:lvlJc w:val="left"/>
-      <w:pPr>
-        <w:ind w:left="5324" w:hanging="360"/>
-      </w:pPr>
-    </w:lvl>
-    <w:lvl w:ilvl="7" w:tplc="041B0019" w:tentative="1">
-      <w:start w:val="1"/>
-      <w:numFmt w:val="lowerLetter"/>
-      <w:lvlText w:val="%8."/>
-      <w:lvlJc w:val="left"/>
-      <w:pPr>
-        <w:ind w:left="6044" w:hanging="360"/>
-      </w:pPr>
-    </w:lvl>
-    <w:lvl w:ilvl="8" w:tplc="041B001B" w:tentative="1">
-      <w:start w:val="1"/>
-      <w:numFmt w:val="lowerRoman"/>
-      <w:lvlText w:val="%9."/>
-      <w:lvlJc w:val="right"/>
-      <w:pPr>
-        <w:ind w:left="6764" w:hanging="180"/>
-      </w:pPr>
-    </w:lvl>
-  </w:abstractNum>
-  <w:abstractNum w:abstractNumId="13" w15:restartNumberingAfterBreak="0">
-    <w:nsid w:val="20505B37"/>
-    <w:multiLevelType w:val="hybridMultilevel"/>
-    <w:tmpl w:val="36A23910"/>
-    <w:lvl w:ilvl="0" w:tplc="802A2A18">
-      <w:numFmt w:val="bullet"/>
-      <w:lvlText w:val="-"/>
-      <w:lvlJc w:val="left"/>
-      <w:pPr>
-        <w:ind w:left="644" w:hanging="360"/>
-      </w:pPr>
-      <w:rPr>
-        <w:rFonts w:ascii="Times New Roman" w:eastAsiaTheme="minorHAnsi" w:hAnsi="Times New Roman" w:cs="Times New Roman" w:hint="default"/>
-      </w:rPr>
-    </w:lvl>
-    <w:lvl w:ilvl="1" w:tplc="90D6063A">
-      <w:numFmt w:val="bullet"/>
-      <w:lvlText w:val="•"/>
-      <w:lvlJc w:val="left"/>
-      <w:pPr>
-        <w:ind w:left="1424" w:hanging="420"/>
-      </w:pPr>
-      <w:rPr>
-        <w:rFonts w:ascii="Times New Roman" w:eastAsiaTheme="minorHAnsi" w:hAnsi="Times New Roman" w:cs="Times New Roman" w:hint="default"/>
-      </w:rPr>
-    </w:lvl>
-    <w:lvl w:ilvl="2" w:tplc="08090005" w:tentative="1">
-      <w:start w:val="1"/>
-      <w:numFmt w:val="bullet"/>
-      <w:lvlText w:val=""/>
-      <w:lvlJc w:val="left"/>
-      <w:pPr>
-        <w:ind w:left="2084" w:hanging="360"/>
-      </w:pPr>
-      <w:rPr>
-        <w:rFonts w:ascii="Wingdings" w:hAnsi="Wingdings" w:hint="default"/>
-      </w:rPr>
-    </w:lvl>
-    <w:lvl w:ilvl="3" w:tplc="08090001" w:tentative="1">
-      <w:start w:val="1"/>
-      <w:numFmt w:val="bullet"/>
-      <w:lvlText w:val=""/>
-      <w:lvlJc w:val="left"/>
-      <w:pPr>
-        <w:ind w:left="2804" w:hanging="360"/>
-      </w:pPr>
-      <w:rPr>
-        <w:rFonts w:ascii="Symbol" w:hAnsi="Symbol" w:hint="default"/>
-      </w:rPr>
-    </w:lvl>
-    <w:lvl w:ilvl="4" w:tplc="08090003" w:tentative="1">
-      <w:start w:val="1"/>
-      <w:numFmt w:val="bullet"/>
-      <w:lvlText w:val="o"/>
-      <w:lvlJc w:val="left"/>
-      <w:pPr>
-        <w:ind w:left="3524" w:hanging="360"/>
-      </w:pPr>
-      <w:rPr>
-        <w:rFonts w:ascii="Courier New" w:hAnsi="Courier New" w:cs="Courier New" w:hint="default"/>
-      </w:rPr>
-    </w:lvl>
-    <w:lvl w:ilvl="5" w:tplc="08090005" w:tentative="1">
-      <w:start w:val="1"/>
-      <w:numFmt w:val="bullet"/>
-      <w:lvlText w:val=""/>
-      <w:lvlJc w:val="left"/>
-      <w:pPr>
-        <w:ind w:left="4244" w:hanging="360"/>
-      </w:pPr>
-      <w:rPr>
-        <w:rFonts w:ascii="Wingdings" w:hAnsi="Wingdings" w:hint="default"/>
-      </w:rPr>
-    </w:lvl>
-    <w:lvl w:ilvl="6" w:tplc="08090001" w:tentative="1">
-      <w:start w:val="1"/>
-      <w:numFmt w:val="bullet"/>
-      <w:lvlText w:val=""/>
-      <w:lvlJc w:val="left"/>
-      <w:pPr>
-        <w:ind w:left="4964" w:hanging="360"/>
-      </w:pPr>
-      <w:rPr>
-        <w:rFonts w:ascii="Symbol" w:hAnsi="Symbol" w:hint="default"/>
-      </w:rPr>
-    </w:lvl>
-    <w:lvl w:ilvl="7" w:tplc="08090003" w:tentative="1">
-      <w:start w:val="1"/>
-      <w:numFmt w:val="bullet"/>
-      <w:lvlText w:val="o"/>
-      <w:lvlJc w:val="left"/>
-      <w:pPr>
-        <w:ind w:left="5684" w:hanging="360"/>
-      </w:pPr>
-      <w:rPr>
-        <w:rFonts w:ascii="Courier New" w:hAnsi="Courier New" w:cs="Courier New" w:hint="default"/>
-      </w:rPr>
-    </w:lvl>
-    <w:lvl w:ilvl="8" w:tplc="08090005" w:tentative="1">
-      <w:start w:val="1"/>
-      <w:numFmt w:val="bullet"/>
-      <w:lvlText w:val=""/>
-      <w:lvlJc w:val="left"/>
-      <w:pPr>
-        <w:ind w:left="6404" w:hanging="360"/>
-      </w:pPr>
-      <w:rPr>
-        <w:rFonts w:ascii="Wingdings" w:hAnsi="Wingdings" w:hint="default"/>
-      </w:rPr>
-    </w:lvl>
-  </w:abstractNum>
-  <w:abstractNum w:abstractNumId="14" w15:restartNumberingAfterBreak="0">
-    <w:nsid w:val="21270E81"/>
-    <w:multiLevelType w:val="hybridMultilevel"/>
-    <w:tmpl w:val="4162B9AE"/>
-    <w:lvl w:ilvl="0" w:tplc="DCEA955A">
-      <w:start w:val="1"/>
-      <w:numFmt w:val="decimal"/>
-      <w:lvlText w:val="%1."/>
-      <w:lvlJc w:val="left"/>
-      <w:pPr>
-        <w:ind w:left="2412" w:hanging="360"/>
-      </w:pPr>
-    </w:lvl>
-    <w:lvl w:ilvl="1" w:tplc="041B0019" w:tentative="1">
-      <w:start w:val="1"/>
-      <w:numFmt w:val="lowerLetter"/>
-      <w:lvlText w:val="%2."/>
-      <w:lvlJc w:val="left"/>
-      <w:pPr>
-        <w:ind w:left="2144" w:hanging="360"/>
-      </w:pPr>
-    </w:lvl>
-    <w:lvl w:ilvl="2" w:tplc="041B001B" w:tentative="1">
-      <w:start w:val="1"/>
-      <w:numFmt w:val="lowerRoman"/>
-      <w:lvlText w:val="%3."/>
-      <w:lvlJc w:val="right"/>
-      <w:pPr>
-        <w:ind w:left="2864" w:hanging="180"/>
-      </w:pPr>
-    </w:lvl>
-    <w:lvl w:ilvl="3" w:tplc="041B000F" w:tentative="1">
-      <w:start w:val="1"/>
-      <w:numFmt w:val="decimal"/>
-      <w:lvlText w:val="%4."/>
-      <w:lvlJc w:val="left"/>
-      <w:pPr>
-        <w:ind w:left="3584" w:hanging="360"/>
-      </w:pPr>
-    </w:lvl>
-    <w:lvl w:ilvl="4" w:tplc="041B0019" w:tentative="1">
-      <w:start w:val="1"/>
-      <w:numFmt w:val="lowerLetter"/>
-      <w:lvlText w:val="%5."/>
-      <w:lvlJc w:val="left"/>
-      <w:pPr>
-        <w:ind w:left="4304" w:hanging="360"/>
-      </w:pPr>
-    </w:lvl>
-    <w:lvl w:ilvl="5" w:tplc="041B001B" w:tentative="1">
-      <w:start w:val="1"/>
-      <w:numFmt w:val="lowerRoman"/>
-      <w:lvlText w:val="%6."/>
-      <w:lvlJc w:val="right"/>
-      <w:pPr>
-        <w:ind w:left="5024" w:hanging="180"/>
-      </w:pPr>
-    </w:lvl>
-    <w:lvl w:ilvl="6" w:tplc="041B000F" w:tentative="1">
-      <w:start w:val="1"/>
-      <w:numFmt w:val="decimal"/>
-      <w:lvlText w:val="%7."/>
-      <w:lvlJc w:val="left"/>
-      <w:pPr>
-        <w:ind w:left="5744" w:hanging="360"/>
-      </w:pPr>
-    </w:lvl>
-    <w:lvl w:ilvl="7" w:tplc="041B0019" w:tentative="1">
-      <w:start w:val="1"/>
-      <w:numFmt w:val="lowerLetter"/>
-      <w:lvlText w:val="%8."/>
-      <w:lvlJc w:val="left"/>
-      <w:pPr>
-        <w:ind w:left="6464" w:hanging="360"/>
-      </w:pPr>
-    </w:lvl>
-    <w:lvl w:ilvl="8" w:tplc="041B001B" w:tentative="1">
-      <w:start w:val="1"/>
-      <w:numFmt w:val="lowerRoman"/>
-      <w:lvlText w:val="%9."/>
-      <w:lvlJc w:val="right"/>
-      <w:pPr>
-        <w:ind w:left="7184" w:hanging="180"/>
-      </w:pPr>
-    </w:lvl>
-  </w:abstractNum>
-  <w:abstractNum w:abstractNumId="15" w15:restartNumberingAfterBreak="0">
-    <w:nsid w:val="2898107F"/>
-    <w:multiLevelType w:val="hybridMultilevel"/>
-    <w:tmpl w:val="250A5F5A"/>
-    <w:lvl w:ilvl="0" w:tplc="041B000F">
-      <w:start w:val="1"/>
-      <w:numFmt w:val="decimal"/>
-      <w:lvlText w:val="%1."/>
-      <w:lvlJc w:val="left"/>
-      <w:pPr>
-        <w:ind w:left="360" w:hanging="360"/>
-      </w:pPr>
-    </w:lvl>
-    <w:lvl w:ilvl="1" w:tplc="041B0019" w:tentative="1">
-      <w:start w:val="1"/>
-      <w:numFmt w:val="lowerLetter"/>
-      <w:lvlText w:val="%2."/>
-      <w:lvlJc w:val="left"/>
-      <w:pPr>
-        <w:ind w:left="1080" w:hanging="360"/>
-      </w:pPr>
-    </w:lvl>
-    <w:lvl w:ilvl="2" w:tplc="041B001B" w:tentative="1">
-      <w:start w:val="1"/>
-      <w:numFmt w:val="lowerRoman"/>
-      <w:lvlText w:val="%3."/>
-      <w:lvlJc w:val="right"/>
-      <w:pPr>
-        <w:ind w:left="1800" w:hanging="180"/>
-      </w:pPr>
-    </w:lvl>
-    <w:lvl w:ilvl="3" w:tplc="041B000F" w:tentative="1">
-      <w:start w:val="1"/>
-      <w:numFmt w:val="decimal"/>
-      <w:lvlText w:val="%4."/>
-      <w:lvlJc w:val="left"/>
-      <w:pPr>
-        <w:ind w:left="2520" w:hanging="360"/>
-      </w:pPr>
-    </w:lvl>
-    <w:lvl w:ilvl="4" w:tplc="041B0019" w:tentative="1">
-      <w:start w:val="1"/>
-      <w:numFmt w:val="lowerLetter"/>
-      <w:lvlText w:val="%5."/>
-      <w:lvlJc w:val="left"/>
-      <w:pPr>
-        <w:ind w:left="3240" w:hanging="360"/>
-      </w:pPr>
-    </w:lvl>
-    <w:lvl w:ilvl="5" w:tplc="041B001B" w:tentative="1">
-      <w:start w:val="1"/>
-      <w:numFmt w:val="lowerRoman"/>
-      <w:lvlText w:val="%6."/>
-      <w:lvlJc w:val="right"/>
-      <w:pPr>
-        <w:ind w:left="3960" w:hanging="180"/>
-      </w:pPr>
-    </w:lvl>
-    <w:lvl w:ilvl="6" w:tplc="041B000F" w:tentative="1">
-      <w:start w:val="1"/>
-      <w:numFmt w:val="decimal"/>
-      <w:lvlText w:val="%7."/>
-      <w:lvlJc w:val="left"/>
-      <w:pPr>
-        <w:ind w:left="4680" w:hanging="360"/>
-      </w:pPr>
-    </w:lvl>
-    <w:lvl w:ilvl="7" w:tplc="041B0019" w:tentative="1">
-      <w:start w:val="1"/>
-      <w:numFmt w:val="lowerLetter"/>
-      <w:lvlText w:val="%8."/>
-      <w:lvlJc w:val="left"/>
-      <w:pPr>
-        <w:ind w:left="5400" w:hanging="360"/>
-      </w:pPr>
-    </w:lvl>
-    <w:lvl w:ilvl="8" w:tplc="041B001B" w:tentative="1">
-      <w:start w:val="1"/>
-      <w:numFmt w:val="lowerRoman"/>
-      <w:lvlText w:val="%9."/>
-      <w:lvlJc w:val="right"/>
-      <w:pPr>
-        <w:ind w:left="6120" w:hanging="180"/>
-      </w:pPr>
-    </w:lvl>
-  </w:abstractNum>
-  <w:abstractNum w:abstractNumId="16" w15:restartNumberingAfterBreak="0">
-    <w:nsid w:val="2A3622AF"/>
-    <w:multiLevelType w:val="hybridMultilevel"/>
-    <w:tmpl w:val="AB440314"/>
-    <w:lvl w:ilvl="0" w:tplc="041B000F">
-      <w:start w:val="1"/>
-      <w:numFmt w:val="decimal"/>
-      <w:lvlText w:val="%1."/>
-      <w:lvlJc w:val="left"/>
-      <w:pPr>
-        <w:ind w:left="1004" w:hanging="360"/>
-      </w:pPr>
-    </w:lvl>
-    <w:lvl w:ilvl="1" w:tplc="041B0019" w:tentative="1">
-      <w:start w:val="1"/>
-      <w:numFmt w:val="lowerLetter"/>
-      <w:lvlText w:val="%2."/>
-      <w:lvlJc w:val="left"/>
-      <w:pPr>
-        <w:ind w:left="1724" w:hanging="360"/>
-      </w:pPr>
-    </w:lvl>
-    <w:lvl w:ilvl="2" w:tplc="041B001B" w:tentative="1">
-      <w:start w:val="1"/>
-      <w:numFmt w:val="lowerRoman"/>
-      <w:lvlText w:val="%3."/>
-      <w:lvlJc w:val="right"/>
-      <w:pPr>
-        <w:ind w:left="2444" w:hanging="180"/>
-      </w:pPr>
-    </w:lvl>
-    <w:lvl w:ilvl="3" w:tplc="041B000F" w:tentative="1">
-      <w:start w:val="1"/>
-      <w:numFmt w:val="decimal"/>
-      <w:lvlText w:val="%4."/>
-      <w:lvlJc w:val="left"/>
-      <w:pPr>
-        <w:ind w:left="3164" w:hanging="360"/>
-      </w:pPr>
-    </w:lvl>
-    <w:lvl w:ilvl="4" w:tplc="041B0019" w:tentative="1">
-      <w:start w:val="1"/>
-      <w:numFmt w:val="lowerLetter"/>
-      <w:lvlText w:val="%5."/>
-      <w:lvlJc w:val="left"/>
-      <w:pPr>
-        <w:ind w:left="3884" w:hanging="360"/>
-      </w:pPr>
-    </w:lvl>
-    <w:lvl w:ilvl="5" w:tplc="041B001B" w:tentative="1">
-      <w:start w:val="1"/>
-      <w:numFmt w:val="lowerRoman"/>
-      <w:lvlText w:val="%6."/>
-      <w:lvlJc w:val="right"/>
-      <w:pPr>
-        <w:ind w:left="4604" w:hanging="180"/>
-      </w:pPr>
-    </w:lvl>
-    <w:lvl w:ilvl="6" w:tplc="041B000F" w:tentative="1">
-      <w:start w:val="1"/>
-      <w:numFmt w:val="decimal"/>
-      <w:lvlText w:val="%7."/>
-      <w:lvlJc w:val="left"/>
-      <w:pPr>
-        <w:ind w:left="5324" w:hanging="360"/>
-      </w:pPr>
-    </w:lvl>
-    <w:lvl w:ilvl="7" w:tplc="041B0019" w:tentative="1">
-      <w:start w:val="1"/>
-      <w:numFmt w:val="lowerLetter"/>
-      <w:lvlText w:val="%8."/>
-      <w:lvlJc w:val="left"/>
-      <w:pPr>
-        <w:ind w:left="6044" w:hanging="360"/>
-      </w:pPr>
-    </w:lvl>
-    <w:lvl w:ilvl="8" w:tplc="041B001B" w:tentative="1">
-      <w:start w:val="1"/>
-      <w:numFmt w:val="lowerRoman"/>
-      <w:lvlText w:val="%9."/>
-      <w:lvlJc w:val="right"/>
-      <w:pPr>
-        <w:ind w:left="6764" w:hanging="180"/>
-      </w:pPr>
-    </w:lvl>
-  </w:abstractNum>
-  <w:abstractNum w:abstractNumId="17" w15:restartNumberingAfterBreak="0">
-    <w:nsid w:val="2D2D51CE"/>
-    <w:multiLevelType w:val="hybridMultilevel"/>
-    <w:tmpl w:val="9FE47D70"/>
-    <w:lvl w:ilvl="0" w:tplc="D7C2DF84">
-      <w:start w:val="1"/>
-      <w:numFmt w:val="bullet"/>
-      <w:lvlText w:val=""/>
-      <w:lvlJc w:val="left"/>
-      <w:pPr>
-        <w:ind w:left="3536" w:hanging="360"/>
-      </w:pPr>
-      <w:rPr>
-        <w:rFonts w:ascii="Symbol" w:hAnsi="Symbol" w:hint="default"/>
-      </w:rPr>
-    </w:lvl>
-    <w:lvl w:ilvl="1" w:tplc="041B0003" w:tentative="1">
-      <w:start w:val="1"/>
-      <w:numFmt w:val="bullet"/>
-      <w:lvlText w:val="o"/>
-      <w:lvlJc w:val="left"/>
-      <w:pPr>
-        <w:ind w:left="1440" w:hanging="360"/>
-      </w:pPr>
-      <w:rPr>
-        <w:rFonts w:ascii="Courier New" w:hAnsi="Courier New" w:cs="Courier New" w:hint="default"/>
-      </w:rPr>
-    </w:lvl>
-    <w:lvl w:ilvl="2" w:tplc="041B0005" w:tentative="1">
-      <w:start w:val="1"/>
-      <w:numFmt w:val="bullet"/>
-      <w:lvlText w:val=""/>
-      <w:lvlJc w:val="left"/>
-      <w:pPr>
-        <w:ind w:left="2160" w:hanging="360"/>
-      </w:pPr>
-      <w:rPr>
-        <w:rFonts w:ascii="Wingdings" w:hAnsi="Wingdings" w:hint="default"/>
-      </w:rPr>
-    </w:lvl>
-    <w:lvl w:ilvl="3" w:tplc="041B0001" w:tentative="1">
-      <w:start w:val="1"/>
-      <w:numFmt w:val="bullet"/>
-      <w:lvlText w:val=""/>
-      <w:lvlJc w:val="left"/>
-      <w:pPr>
-        <w:ind w:left="2880" w:hanging="360"/>
-      </w:pPr>
-      <w:rPr>
-        <w:rFonts w:ascii="Symbol" w:hAnsi="Symbol" w:hint="default"/>
-      </w:rPr>
-    </w:lvl>
-    <w:lvl w:ilvl="4" w:tplc="041B0003" w:tentative="1">
-      <w:start w:val="1"/>
-      <w:numFmt w:val="bullet"/>
-      <w:lvlText w:val="o"/>
-      <w:lvlJc w:val="left"/>
-      <w:pPr>
-        <w:ind w:left="3600" w:hanging="360"/>
-      </w:pPr>
-      <w:rPr>
-        <w:rFonts w:ascii="Courier New" w:hAnsi="Courier New" w:cs="Courier New" w:hint="default"/>
-      </w:rPr>
-    </w:lvl>
-    <w:lvl w:ilvl="5" w:tplc="041B0005" w:tentative="1">
-      <w:start w:val="1"/>
-      <w:numFmt w:val="bullet"/>
-      <w:lvlText w:val=""/>
-      <w:lvlJc w:val="left"/>
-      <w:pPr>
-        <w:ind w:left="4320" w:hanging="360"/>
-      </w:pPr>
-      <w:rPr>
-        <w:rFonts w:ascii="Wingdings" w:hAnsi="Wingdings" w:hint="default"/>
-      </w:rPr>
-    </w:lvl>
-    <w:lvl w:ilvl="6" w:tplc="041B0001" w:tentative="1">
-      <w:start w:val="1"/>
-      <w:numFmt w:val="bullet"/>
-      <w:lvlText w:val=""/>
-      <w:lvlJc w:val="left"/>
-      <w:pPr>
-        <w:ind w:left="5040" w:hanging="360"/>
-      </w:pPr>
-      <w:rPr>
-        <w:rFonts w:ascii="Symbol" w:hAnsi="Symbol" w:hint="default"/>
-      </w:rPr>
-    </w:lvl>
-    <w:lvl w:ilvl="7" w:tplc="041B0003" w:tentative="1">
-      <w:start w:val="1"/>
-      <w:numFmt w:val="bullet"/>
-      <w:lvlText w:val="o"/>
-      <w:lvlJc w:val="left"/>
-      <w:pPr>
-        <w:ind w:left="5760" w:hanging="360"/>
-      </w:pPr>
-      <w:rPr>
-        <w:rFonts w:ascii="Courier New" w:hAnsi="Courier New" w:cs="Courier New" w:hint="default"/>
-      </w:rPr>
-    </w:lvl>
-    <w:lvl w:ilvl="8" w:tplc="041B0005" w:tentative="1">
-      <w:start w:val="1"/>
-      <w:numFmt w:val="bullet"/>
-      <w:lvlText w:val=""/>
-      <w:lvlJc w:val="left"/>
-      <w:pPr>
-        <w:ind w:left="6480" w:hanging="360"/>
-      </w:pPr>
-      <w:rPr>
-        <w:rFonts w:ascii="Wingdings" w:hAnsi="Wingdings" w:hint="default"/>
-      </w:rPr>
-    </w:lvl>
-  </w:abstractNum>
-  <w:abstractNum w:abstractNumId="18" w15:restartNumberingAfterBreak="0">
-    <w:nsid w:val="2D9D24EF"/>
-    <w:multiLevelType w:val="hybridMultilevel"/>
-    <w:tmpl w:val="658289D6"/>
-    <w:lvl w:ilvl="0" w:tplc="687A8EC6">
-      <w:start w:val="1"/>
-      <w:numFmt w:val="decimal"/>
-      <w:lvlText w:val="%1."/>
-      <w:lvlJc w:val="left"/>
-      <w:pPr>
-        <w:ind w:left="1708" w:hanging="360"/>
-      </w:pPr>
-    </w:lvl>
-    <w:lvl w:ilvl="1" w:tplc="041B0019" w:tentative="1">
-      <w:start w:val="1"/>
-      <w:numFmt w:val="lowerLetter"/>
-      <w:lvlText w:val="%2."/>
-      <w:lvlJc w:val="left"/>
-      <w:pPr>
-        <w:ind w:left="2144" w:hanging="360"/>
-      </w:pPr>
-    </w:lvl>
-    <w:lvl w:ilvl="2" w:tplc="041B001B" w:tentative="1">
-      <w:start w:val="1"/>
-      <w:numFmt w:val="lowerRoman"/>
-      <w:lvlText w:val="%3."/>
-      <w:lvlJc w:val="right"/>
-      <w:pPr>
-        <w:ind w:left="2864" w:hanging="180"/>
-      </w:pPr>
-    </w:lvl>
-    <w:lvl w:ilvl="3" w:tplc="041B000F" w:tentative="1">
-      <w:start w:val="1"/>
-      <w:numFmt w:val="decimal"/>
-      <w:lvlText w:val="%4."/>
-      <w:lvlJc w:val="left"/>
-      <w:pPr>
-        <w:ind w:left="3584" w:hanging="360"/>
-      </w:pPr>
-    </w:lvl>
-    <w:lvl w:ilvl="4" w:tplc="041B0019" w:tentative="1">
-      <w:start w:val="1"/>
-      <w:numFmt w:val="lowerLetter"/>
-      <w:lvlText w:val="%5."/>
-      <w:lvlJc w:val="left"/>
-      <w:pPr>
-        <w:ind w:left="4304" w:hanging="360"/>
-      </w:pPr>
-    </w:lvl>
-    <w:lvl w:ilvl="5" w:tplc="041B001B" w:tentative="1">
-      <w:start w:val="1"/>
-      <w:numFmt w:val="lowerRoman"/>
-      <w:lvlText w:val="%6."/>
-      <w:lvlJc w:val="right"/>
-      <w:pPr>
-        <w:ind w:left="5024" w:hanging="180"/>
-      </w:pPr>
-    </w:lvl>
-    <w:lvl w:ilvl="6" w:tplc="041B000F" w:tentative="1">
-      <w:start w:val="1"/>
-      <w:numFmt w:val="decimal"/>
-      <w:lvlText w:val="%7."/>
-      <w:lvlJc w:val="left"/>
-      <w:pPr>
-        <w:ind w:left="5744" w:hanging="360"/>
-      </w:pPr>
-    </w:lvl>
-    <w:lvl w:ilvl="7" w:tplc="041B0019" w:tentative="1">
-      <w:start w:val="1"/>
-      <w:numFmt w:val="lowerLetter"/>
-      <w:lvlText w:val="%8."/>
-      <w:lvlJc w:val="left"/>
-      <w:pPr>
-        <w:ind w:left="6464" w:hanging="360"/>
-      </w:pPr>
-    </w:lvl>
-    <w:lvl w:ilvl="8" w:tplc="041B001B" w:tentative="1">
-      <w:start w:val="1"/>
-      <w:numFmt w:val="lowerRoman"/>
-      <w:lvlText w:val="%9."/>
-      <w:lvlJc w:val="right"/>
-      <w:pPr>
-        <w:ind w:left="7184" w:hanging="180"/>
-      </w:pPr>
-    </w:lvl>
-  </w:abstractNum>
-  <w:abstractNum w:abstractNumId="19" w15:restartNumberingAfterBreak="0">
+  <w:abstractNum w:abstractNumId="4" w15:restartNumberingAfterBreak="0">
     <w:nsid w:val="2FE0688B"/>
     <w:multiLevelType w:val="hybridMultilevel"/>
     <w:tmpl w:val="DFD4546E"/>
@@ -8963,292 +7584,7 @@
       </w:rPr>
     </w:lvl>
   </w:abstractNum>
-  <w:abstractNum w:abstractNumId="20" w15:restartNumberingAfterBreak="0">
-    <w:nsid w:val="304B752D"/>
-    <w:multiLevelType w:val="multilevel"/>
-    <w:tmpl w:val="041B001F"/>
-    <w:lvl w:ilvl="0">
-      <w:start w:val="1"/>
-      <w:numFmt w:val="decimal"/>
-      <w:lvlText w:val="%1."/>
-      <w:lvlJc w:val="left"/>
-      <w:pPr>
-        <w:ind w:left="360" w:hanging="360"/>
-      </w:pPr>
-    </w:lvl>
-    <w:lvl w:ilvl="1">
-      <w:start w:val="1"/>
-      <w:numFmt w:val="decimal"/>
-      <w:lvlText w:val="%1.%2."/>
-      <w:lvlJc w:val="left"/>
-      <w:pPr>
-        <w:ind w:left="792" w:hanging="432"/>
-      </w:pPr>
-    </w:lvl>
-    <w:lvl w:ilvl="2">
-      <w:start w:val="1"/>
-      <w:numFmt w:val="decimal"/>
-      <w:lvlText w:val="%1.%2.%3."/>
-      <w:lvlJc w:val="left"/>
-      <w:pPr>
-        <w:ind w:left="1224" w:hanging="504"/>
-      </w:pPr>
-    </w:lvl>
-    <w:lvl w:ilvl="3">
-      <w:start w:val="1"/>
-      <w:numFmt w:val="decimal"/>
-      <w:lvlText w:val="%1.%2.%3.%4."/>
-      <w:lvlJc w:val="left"/>
-      <w:pPr>
-        <w:ind w:left="1728" w:hanging="648"/>
-      </w:pPr>
-    </w:lvl>
-    <w:lvl w:ilvl="4">
-      <w:start w:val="1"/>
-      <w:numFmt w:val="decimal"/>
-      <w:lvlText w:val="%1.%2.%3.%4.%5."/>
-      <w:lvlJc w:val="left"/>
-      <w:pPr>
-        <w:ind w:left="2232" w:hanging="792"/>
-      </w:pPr>
-    </w:lvl>
-    <w:lvl w:ilvl="5">
-      <w:start w:val="1"/>
-      <w:numFmt w:val="decimal"/>
-      <w:lvlText w:val="%1.%2.%3.%4.%5.%6."/>
-      <w:lvlJc w:val="left"/>
-      <w:pPr>
-        <w:ind w:left="2736" w:hanging="936"/>
-      </w:pPr>
-    </w:lvl>
-    <w:lvl w:ilvl="6">
-      <w:start w:val="1"/>
-      <w:numFmt w:val="decimal"/>
-      <w:lvlText w:val="%1.%2.%3.%4.%5.%6.%7."/>
-      <w:lvlJc w:val="left"/>
-      <w:pPr>
-        <w:ind w:left="3240" w:hanging="1080"/>
-      </w:pPr>
-    </w:lvl>
-    <w:lvl w:ilvl="7">
-      <w:start w:val="1"/>
-      <w:numFmt w:val="decimal"/>
-      <w:lvlText w:val="%1.%2.%3.%4.%5.%6.%7.%8."/>
-      <w:lvlJc w:val="left"/>
-      <w:pPr>
-        <w:ind w:left="3744" w:hanging="1224"/>
-      </w:pPr>
-    </w:lvl>
-    <w:lvl w:ilvl="8">
-      <w:start w:val="1"/>
-      <w:numFmt w:val="decimal"/>
-      <w:lvlText w:val="%1.%2.%3.%4.%5.%6.%7.%8.%9."/>
-      <w:lvlJc w:val="left"/>
-      <w:pPr>
-        <w:ind w:left="4320" w:hanging="1440"/>
-      </w:pPr>
-    </w:lvl>
-  </w:abstractNum>
-  <w:abstractNum w:abstractNumId="21" w15:restartNumberingAfterBreak="0">
-    <w:nsid w:val="329114D3"/>
-    <w:multiLevelType w:val="hybridMultilevel"/>
-    <w:tmpl w:val="7A6AB724"/>
-    <w:lvl w:ilvl="0" w:tplc="70C80CC2">
-      <w:start w:val="1"/>
-      <w:numFmt w:val="decimal"/>
-      <w:lvlText w:val="%1."/>
-      <w:lvlJc w:val="left"/>
-      <w:pPr>
-        <w:ind w:left="1004" w:hanging="360"/>
-      </w:pPr>
-    </w:lvl>
-    <w:lvl w:ilvl="1" w:tplc="041B0019" w:tentative="1">
-      <w:start w:val="1"/>
-      <w:numFmt w:val="lowerLetter"/>
-      <w:lvlText w:val="%2."/>
-      <w:lvlJc w:val="left"/>
-      <w:pPr>
-        <w:ind w:left="1724" w:hanging="360"/>
-      </w:pPr>
-    </w:lvl>
-    <w:lvl w:ilvl="2" w:tplc="041B001B" w:tentative="1">
-      <w:start w:val="1"/>
-      <w:numFmt w:val="lowerRoman"/>
-      <w:lvlText w:val="%3."/>
-      <w:lvlJc w:val="right"/>
-      <w:pPr>
-        <w:ind w:left="2444" w:hanging="180"/>
-      </w:pPr>
-    </w:lvl>
-    <w:lvl w:ilvl="3" w:tplc="041B000F" w:tentative="1">
-      <w:start w:val="1"/>
-      <w:numFmt w:val="decimal"/>
-      <w:lvlText w:val="%4."/>
-      <w:lvlJc w:val="left"/>
-      <w:pPr>
-        <w:ind w:left="3164" w:hanging="360"/>
-      </w:pPr>
-    </w:lvl>
-    <w:lvl w:ilvl="4" w:tplc="041B0019" w:tentative="1">
-      <w:start w:val="1"/>
-      <w:numFmt w:val="lowerLetter"/>
-      <w:lvlText w:val="%5."/>
-      <w:lvlJc w:val="left"/>
-      <w:pPr>
-        <w:ind w:left="3884" w:hanging="360"/>
-      </w:pPr>
-    </w:lvl>
-    <w:lvl w:ilvl="5" w:tplc="041B001B" w:tentative="1">
-      <w:start w:val="1"/>
-      <w:numFmt w:val="lowerRoman"/>
-      <w:lvlText w:val="%6."/>
-      <w:lvlJc w:val="right"/>
-      <w:pPr>
-        <w:ind w:left="4604" w:hanging="180"/>
-      </w:pPr>
-    </w:lvl>
-    <w:lvl w:ilvl="6" w:tplc="041B000F" w:tentative="1">
-      <w:start w:val="1"/>
-      <w:numFmt w:val="decimal"/>
-      <w:lvlText w:val="%7."/>
-      <w:lvlJc w:val="left"/>
-      <w:pPr>
-        <w:ind w:left="5324" w:hanging="360"/>
-      </w:pPr>
-    </w:lvl>
-    <w:lvl w:ilvl="7" w:tplc="041B0019" w:tentative="1">
-      <w:start w:val="1"/>
-      <w:numFmt w:val="lowerLetter"/>
-      <w:lvlText w:val="%8."/>
-      <w:lvlJc w:val="left"/>
-      <w:pPr>
-        <w:ind w:left="6044" w:hanging="360"/>
-      </w:pPr>
-    </w:lvl>
-    <w:lvl w:ilvl="8" w:tplc="041B001B" w:tentative="1">
-      <w:start w:val="1"/>
-      <w:numFmt w:val="lowerRoman"/>
-      <w:lvlText w:val="%9."/>
-      <w:lvlJc w:val="right"/>
-      <w:pPr>
-        <w:ind w:left="6764" w:hanging="180"/>
-      </w:pPr>
-    </w:lvl>
-  </w:abstractNum>
-  <w:abstractNum w:abstractNumId="22" w15:restartNumberingAfterBreak="0">
-    <w:nsid w:val="3521040C"/>
-    <w:multiLevelType w:val="hybridMultilevel"/>
-    <w:tmpl w:val="1DC2DF56"/>
-    <w:lvl w:ilvl="0" w:tplc="9B84C1FC">
-      <w:start w:val="1"/>
-      <w:numFmt w:val="bullet"/>
-      <w:lvlText w:val=""/>
-      <w:lvlJc w:val="left"/>
-      <w:pPr>
-        <w:ind w:left="3536" w:hanging="360"/>
-      </w:pPr>
-      <w:rPr>
-        <w:rFonts w:ascii="Symbol" w:hAnsi="Symbol" w:hint="default"/>
-      </w:rPr>
-    </w:lvl>
-    <w:lvl w:ilvl="1" w:tplc="041B0003" w:tentative="1">
-      <w:start w:val="1"/>
-      <w:numFmt w:val="bullet"/>
-      <w:lvlText w:val="o"/>
-      <w:lvlJc w:val="left"/>
-      <w:pPr>
-        <w:ind w:left="1440" w:hanging="360"/>
-      </w:pPr>
-      <w:rPr>
-        <w:rFonts w:ascii="Courier New" w:hAnsi="Courier New" w:cs="Courier New" w:hint="default"/>
-      </w:rPr>
-    </w:lvl>
-    <w:lvl w:ilvl="2" w:tplc="041B0005" w:tentative="1">
-      <w:start w:val="1"/>
-      <w:numFmt w:val="bullet"/>
-      <w:lvlText w:val=""/>
-      <w:lvlJc w:val="left"/>
-      <w:pPr>
-        <w:ind w:left="2160" w:hanging="360"/>
-      </w:pPr>
-      <w:rPr>
-        <w:rFonts w:ascii="Wingdings" w:hAnsi="Wingdings" w:hint="default"/>
-      </w:rPr>
-    </w:lvl>
-    <w:lvl w:ilvl="3" w:tplc="041B0001" w:tentative="1">
-      <w:start w:val="1"/>
-      <w:numFmt w:val="bullet"/>
-      <w:lvlText w:val=""/>
-      <w:lvlJc w:val="left"/>
-      <w:pPr>
-        <w:ind w:left="2880" w:hanging="360"/>
-      </w:pPr>
-      <w:rPr>
-        <w:rFonts w:ascii="Symbol" w:hAnsi="Symbol" w:hint="default"/>
-      </w:rPr>
-    </w:lvl>
-    <w:lvl w:ilvl="4" w:tplc="041B0003" w:tentative="1">
-      <w:start w:val="1"/>
-      <w:numFmt w:val="bullet"/>
-      <w:lvlText w:val="o"/>
-      <w:lvlJc w:val="left"/>
-      <w:pPr>
-        <w:ind w:left="3600" w:hanging="360"/>
-      </w:pPr>
-      <w:rPr>
-        <w:rFonts w:ascii="Courier New" w:hAnsi="Courier New" w:cs="Courier New" w:hint="default"/>
-      </w:rPr>
-    </w:lvl>
-    <w:lvl w:ilvl="5" w:tplc="041B0005" w:tentative="1">
-      <w:start w:val="1"/>
-      <w:numFmt w:val="bullet"/>
-      <w:lvlText w:val=""/>
-      <w:lvlJc w:val="left"/>
-      <w:pPr>
-        <w:ind w:left="4320" w:hanging="360"/>
-      </w:pPr>
-      <w:rPr>
-        <w:rFonts w:ascii="Wingdings" w:hAnsi="Wingdings" w:hint="default"/>
-      </w:rPr>
-    </w:lvl>
-    <w:lvl w:ilvl="6" w:tplc="041B0001" w:tentative="1">
-      <w:start w:val="1"/>
-      <w:numFmt w:val="bullet"/>
-      <w:lvlText w:val=""/>
-      <w:lvlJc w:val="left"/>
-      <w:pPr>
-        <w:ind w:left="5040" w:hanging="360"/>
-      </w:pPr>
-      <w:rPr>
-        <w:rFonts w:ascii="Symbol" w:hAnsi="Symbol" w:hint="default"/>
-      </w:rPr>
-    </w:lvl>
-    <w:lvl w:ilvl="7" w:tplc="041B0003" w:tentative="1">
-      <w:start w:val="1"/>
-      <w:numFmt w:val="bullet"/>
-      <w:lvlText w:val="o"/>
-      <w:lvlJc w:val="left"/>
-      <w:pPr>
-        <w:ind w:left="5760" w:hanging="360"/>
-      </w:pPr>
-      <w:rPr>
-        <w:rFonts w:ascii="Courier New" w:hAnsi="Courier New" w:cs="Courier New" w:hint="default"/>
-      </w:rPr>
-    </w:lvl>
-    <w:lvl w:ilvl="8" w:tplc="041B0005" w:tentative="1">
-      <w:start w:val="1"/>
-      <w:numFmt w:val="bullet"/>
-      <w:lvlText w:val=""/>
-      <w:lvlJc w:val="left"/>
-      <w:pPr>
-        <w:ind w:left="6480" w:hanging="360"/>
-      </w:pPr>
-      <w:rPr>
-        <w:rFonts w:ascii="Wingdings" w:hAnsi="Wingdings" w:hint="default"/>
-      </w:rPr>
-    </w:lvl>
-  </w:abstractNum>
-  <w:abstractNum w:abstractNumId="23" w15:restartNumberingAfterBreak="0">
+  <w:abstractNum w:abstractNumId="5" w15:restartNumberingAfterBreak="0">
     <w:nsid w:val="3AC71914"/>
     <w:multiLevelType w:val="hybridMultilevel"/>
     <w:tmpl w:val="997474C6"/>
@@ -9361,7 +7697,7 @@
       </w:rPr>
     </w:lvl>
   </w:abstractNum>
-  <w:abstractNum w:abstractNumId="24" w15:restartNumberingAfterBreak="0">
+  <w:abstractNum w:abstractNumId="6" w15:restartNumberingAfterBreak="0">
     <w:nsid w:val="3D6B616B"/>
     <w:multiLevelType w:val="multilevel"/>
     <w:tmpl w:val="0ADCD5B6"/>
@@ -9480,7 +7816,7 @@
       </w:rPr>
     </w:lvl>
   </w:abstractNum>
-  <w:abstractNum w:abstractNumId="25" w15:restartNumberingAfterBreak="0">
+  <w:abstractNum w:abstractNumId="7" w15:restartNumberingAfterBreak="0">
     <w:nsid w:val="4C824D69"/>
     <w:multiLevelType w:val="hybridMultilevel"/>
     <w:tmpl w:val="0576BBC6"/>
@@ -9593,233 +7929,7 @@
       </w:rPr>
     </w:lvl>
   </w:abstractNum>
-  <w:abstractNum w:abstractNumId="26" w15:restartNumberingAfterBreak="0">
-    <w:nsid w:val="4E217BFD"/>
-    <w:multiLevelType w:val="hybridMultilevel"/>
-    <w:tmpl w:val="7FA43C4E"/>
-    <w:lvl w:ilvl="0" w:tplc="D0969DD4">
-      <w:start w:val="1"/>
-      <w:numFmt w:val="bullet"/>
-      <w:lvlText w:val=""/>
-      <w:lvlJc w:val="left"/>
-      <w:pPr>
-        <w:ind w:left="3536" w:hanging="360"/>
-      </w:pPr>
-      <w:rPr>
-        <w:rFonts w:ascii="Symbol" w:hAnsi="Symbol" w:hint="default"/>
-      </w:rPr>
-    </w:lvl>
-    <w:lvl w:ilvl="1" w:tplc="041B0003" w:tentative="1">
-      <w:start w:val="1"/>
-      <w:numFmt w:val="bullet"/>
-      <w:lvlText w:val="o"/>
-      <w:lvlJc w:val="left"/>
-      <w:pPr>
-        <w:ind w:left="2144" w:hanging="360"/>
-      </w:pPr>
-      <w:rPr>
-        <w:rFonts w:ascii="Courier New" w:hAnsi="Courier New" w:cs="Courier New" w:hint="default"/>
-      </w:rPr>
-    </w:lvl>
-    <w:lvl w:ilvl="2" w:tplc="041B0005" w:tentative="1">
-      <w:start w:val="1"/>
-      <w:numFmt w:val="bullet"/>
-      <w:lvlText w:val=""/>
-      <w:lvlJc w:val="left"/>
-      <w:pPr>
-        <w:ind w:left="2864" w:hanging="360"/>
-      </w:pPr>
-      <w:rPr>
-        <w:rFonts w:ascii="Wingdings" w:hAnsi="Wingdings" w:hint="default"/>
-      </w:rPr>
-    </w:lvl>
-    <w:lvl w:ilvl="3" w:tplc="041B0001" w:tentative="1">
-      <w:start w:val="1"/>
-      <w:numFmt w:val="bullet"/>
-      <w:lvlText w:val=""/>
-      <w:lvlJc w:val="left"/>
-      <w:pPr>
-        <w:ind w:left="3584" w:hanging="360"/>
-      </w:pPr>
-      <w:rPr>
-        <w:rFonts w:ascii="Symbol" w:hAnsi="Symbol" w:hint="default"/>
-      </w:rPr>
-    </w:lvl>
-    <w:lvl w:ilvl="4" w:tplc="041B0003" w:tentative="1">
-      <w:start w:val="1"/>
-      <w:numFmt w:val="bullet"/>
-      <w:lvlText w:val="o"/>
-      <w:lvlJc w:val="left"/>
-      <w:pPr>
-        <w:ind w:left="4304" w:hanging="360"/>
-      </w:pPr>
-      <w:rPr>
-        <w:rFonts w:ascii="Courier New" w:hAnsi="Courier New" w:cs="Courier New" w:hint="default"/>
-      </w:rPr>
-    </w:lvl>
-    <w:lvl w:ilvl="5" w:tplc="041B0005" w:tentative="1">
-      <w:start w:val="1"/>
-      <w:numFmt w:val="bullet"/>
-      <w:lvlText w:val=""/>
-      <w:lvlJc w:val="left"/>
-      <w:pPr>
-        <w:ind w:left="5024" w:hanging="360"/>
-      </w:pPr>
-      <w:rPr>
-        <w:rFonts w:ascii="Wingdings" w:hAnsi="Wingdings" w:hint="default"/>
-      </w:rPr>
-    </w:lvl>
-    <w:lvl w:ilvl="6" w:tplc="041B0001" w:tentative="1">
-      <w:start w:val="1"/>
-      <w:numFmt w:val="bullet"/>
-      <w:lvlText w:val=""/>
-      <w:lvlJc w:val="left"/>
-      <w:pPr>
-        <w:ind w:left="5744" w:hanging="360"/>
-      </w:pPr>
-      <w:rPr>
-        <w:rFonts w:ascii="Symbol" w:hAnsi="Symbol" w:hint="default"/>
-      </w:rPr>
-    </w:lvl>
-    <w:lvl w:ilvl="7" w:tplc="041B0003" w:tentative="1">
-      <w:start w:val="1"/>
-      <w:numFmt w:val="bullet"/>
-      <w:lvlText w:val="o"/>
-      <w:lvlJc w:val="left"/>
-      <w:pPr>
-        <w:ind w:left="6464" w:hanging="360"/>
-      </w:pPr>
-      <w:rPr>
-        <w:rFonts w:ascii="Courier New" w:hAnsi="Courier New" w:cs="Courier New" w:hint="default"/>
-      </w:rPr>
-    </w:lvl>
-    <w:lvl w:ilvl="8" w:tplc="041B0005" w:tentative="1">
-      <w:start w:val="1"/>
-      <w:numFmt w:val="bullet"/>
-      <w:lvlText w:val=""/>
-      <w:lvlJc w:val="left"/>
-      <w:pPr>
-        <w:ind w:left="7184" w:hanging="360"/>
-      </w:pPr>
-      <w:rPr>
-        <w:rFonts w:ascii="Wingdings" w:hAnsi="Wingdings" w:hint="default"/>
-      </w:rPr>
-    </w:lvl>
-  </w:abstractNum>
-  <w:abstractNum w:abstractNumId="27" w15:restartNumberingAfterBreak="0">
-    <w:nsid w:val="4E350D11"/>
-    <w:multiLevelType w:val="hybridMultilevel"/>
-    <w:tmpl w:val="BBCC0958"/>
-    <w:lvl w:ilvl="0" w:tplc="D4C40F26">
-      <w:start w:val="1"/>
-      <w:numFmt w:val="bullet"/>
-      <w:lvlText w:val=""/>
-      <w:lvlJc w:val="left"/>
-      <w:pPr>
-        <w:ind w:left="2128" w:hanging="360"/>
-      </w:pPr>
-      <w:rPr>
-        <w:rFonts w:ascii="Symbol" w:hAnsi="Symbol" w:hint="default"/>
-      </w:rPr>
-    </w:lvl>
-    <w:lvl w:ilvl="1" w:tplc="041B0003" w:tentative="1">
-      <w:start w:val="1"/>
-      <w:numFmt w:val="bullet"/>
-      <w:lvlText w:val="o"/>
-      <w:lvlJc w:val="left"/>
-      <w:pPr>
-        <w:ind w:left="2144" w:hanging="360"/>
-      </w:pPr>
-      <w:rPr>
-        <w:rFonts w:ascii="Courier New" w:hAnsi="Courier New" w:cs="Courier New" w:hint="default"/>
-      </w:rPr>
-    </w:lvl>
-    <w:lvl w:ilvl="2" w:tplc="041B0005" w:tentative="1">
-      <w:start w:val="1"/>
-      <w:numFmt w:val="bullet"/>
-      <w:lvlText w:val=""/>
-      <w:lvlJc w:val="left"/>
-      <w:pPr>
-        <w:ind w:left="2864" w:hanging="360"/>
-      </w:pPr>
-      <w:rPr>
-        <w:rFonts w:ascii="Wingdings" w:hAnsi="Wingdings" w:hint="default"/>
-      </w:rPr>
-    </w:lvl>
-    <w:lvl w:ilvl="3" w:tplc="041B0001" w:tentative="1">
-      <w:start w:val="1"/>
-      <w:numFmt w:val="bullet"/>
-      <w:lvlText w:val=""/>
-      <w:lvlJc w:val="left"/>
-      <w:pPr>
-        <w:ind w:left="3584" w:hanging="360"/>
-      </w:pPr>
-      <w:rPr>
-        <w:rFonts w:ascii="Symbol" w:hAnsi="Symbol" w:hint="default"/>
-      </w:rPr>
-    </w:lvl>
-    <w:lvl w:ilvl="4" w:tplc="041B0003" w:tentative="1">
-      <w:start w:val="1"/>
-      <w:numFmt w:val="bullet"/>
-      <w:lvlText w:val="o"/>
-      <w:lvlJc w:val="left"/>
-      <w:pPr>
-        <w:ind w:left="4304" w:hanging="360"/>
-      </w:pPr>
-      <w:rPr>
-        <w:rFonts w:ascii="Courier New" w:hAnsi="Courier New" w:cs="Courier New" w:hint="default"/>
-      </w:rPr>
-    </w:lvl>
-    <w:lvl w:ilvl="5" w:tplc="041B0005" w:tentative="1">
-      <w:start w:val="1"/>
-      <w:numFmt w:val="bullet"/>
-      <w:lvlText w:val=""/>
-      <w:lvlJc w:val="left"/>
-      <w:pPr>
-        <w:ind w:left="5024" w:hanging="360"/>
-      </w:pPr>
-      <w:rPr>
-        <w:rFonts w:ascii="Wingdings" w:hAnsi="Wingdings" w:hint="default"/>
-      </w:rPr>
-    </w:lvl>
-    <w:lvl w:ilvl="6" w:tplc="041B0001" w:tentative="1">
-      <w:start w:val="1"/>
-      <w:numFmt w:val="bullet"/>
-      <w:lvlText w:val=""/>
-      <w:lvlJc w:val="left"/>
-      <w:pPr>
-        <w:ind w:left="5744" w:hanging="360"/>
-      </w:pPr>
-      <w:rPr>
-        <w:rFonts w:ascii="Symbol" w:hAnsi="Symbol" w:hint="default"/>
-      </w:rPr>
-    </w:lvl>
-    <w:lvl w:ilvl="7" w:tplc="041B0003" w:tentative="1">
-      <w:start w:val="1"/>
-      <w:numFmt w:val="bullet"/>
-      <w:lvlText w:val="o"/>
-      <w:lvlJc w:val="left"/>
-      <w:pPr>
-        <w:ind w:left="6464" w:hanging="360"/>
-      </w:pPr>
-      <w:rPr>
-        <w:rFonts w:ascii="Courier New" w:hAnsi="Courier New" w:cs="Courier New" w:hint="default"/>
-      </w:rPr>
-    </w:lvl>
-    <w:lvl w:ilvl="8" w:tplc="041B0005" w:tentative="1">
-      <w:start w:val="1"/>
-      <w:numFmt w:val="bullet"/>
-      <w:lvlText w:val=""/>
-      <w:lvlJc w:val="left"/>
-      <w:pPr>
-        <w:ind w:left="7184" w:hanging="360"/>
-      </w:pPr>
-      <w:rPr>
-        <w:rFonts w:ascii="Wingdings" w:hAnsi="Wingdings" w:hint="default"/>
-      </w:rPr>
-    </w:lvl>
-  </w:abstractNum>
-  <w:abstractNum w:abstractNumId="28" w15:restartNumberingAfterBreak="0">
+  <w:abstractNum w:abstractNumId="8" w15:restartNumberingAfterBreak="0">
     <w:nsid w:val="57BD3A3C"/>
     <w:multiLevelType w:val="hybridMultilevel"/>
     <w:tmpl w:val="A7F00F76"/>
@@ -9932,119 +8042,7 @@
       </w:rPr>
     </w:lvl>
   </w:abstractNum>
-  <w:abstractNum w:abstractNumId="29" w15:restartNumberingAfterBreak="0">
-    <w:nsid w:val="5C027966"/>
-    <w:multiLevelType w:val="hybridMultilevel"/>
-    <w:tmpl w:val="134EF33C"/>
-    <w:lvl w:ilvl="0" w:tplc="802A2A18">
-      <w:numFmt w:val="bullet"/>
-      <w:lvlText w:val="-"/>
-      <w:lvlJc w:val="left"/>
-      <w:pPr>
-        <w:ind w:left="644" w:hanging="360"/>
-      </w:pPr>
-      <w:rPr>
-        <w:rFonts w:ascii="Times New Roman" w:eastAsiaTheme="minorHAnsi" w:hAnsi="Times New Roman" w:cs="Times New Roman" w:hint="default"/>
-      </w:rPr>
-    </w:lvl>
-    <w:lvl w:ilvl="1" w:tplc="041B0003" w:tentative="1">
-      <w:start w:val="1"/>
-      <w:numFmt w:val="bullet"/>
-      <w:lvlText w:val="o"/>
-      <w:lvlJc w:val="left"/>
-      <w:pPr>
-        <w:ind w:left="1364" w:hanging="360"/>
-      </w:pPr>
-      <w:rPr>
-        <w:rFonts w:ascii="Courier New" w:hAnsi="Courier New" w:cs="Courier New" w:hint="default"/>
-      </w:rPr>
-    </w:lvl>
-    <w:lvl w:ilvl="2" w:tplc="041B0005" w:tentative="1">
-      <w:start w:val="1"/>
-      <w:numFmt w:val="bullet"/>
-      <w:lvlText w:val=""/>
-      <w:lvlJc w:val="left"/>
-      <w:pPr>
-        <w:ind w:left="2084" w:hanging="360"/>
-      </w:pPr>
-      <w:rPr>
-        <w:rFonts w:ascii="Wingdings" w:hAnsi="Wingdings" w:hint="default"/>
-      </w:rPr>
-    </w:lvl>
-    <w:lvl w:ilvl="3" w:tplc="041B0001" w:tentative="1">
-      <w:start w:val="1"/>
-      <w:numFmt w:val="bullet"/>
-      <w:lvlText w:val=""/>
-      <w:lvlJc w:val="left"/>
-      <w:pPr>
-        <w:ind w:left="2804" w:hanging="360"/>
-      </w:pPr>
-      <w:rPr>
-        <w:rFonts w:ascii="Symbol" w:hAnsi="Symbol" w:hint="default"/>
-      </w:rPr>
-    </w:lvl>
-    <w:lvl w:ilvl="4" w:tplc="041B0003" w:tentative="1">
-      <w:start w:val="1"/>
-      <w:numFmt w:val="bullet"/>
-      <w:lvlText w:val="o"/>
-      <w:lvlJc w:val="left"/>
-      <w:pPr>
-        <w:ind w:left="3524" w:hanging="360"/>
-      </w:pPr>
-      <w:rPr>
-        <w:rFonts w:ascii="Courier New" w:hAnsi="Courier New" w:cs="Courier New" w:hint="default"/>
-      </w:rPr>
-    </w:lvl>
-    <w:lvl w:ilvl="5" w:tplc="041B0005" w:tentative="1">
-      <w:start w:val="1"/>
-      <w:numFmt w:val="bullet"/>
-      <w:lvlText w:val=""/>
-      <w:lvlJc w:val="left"/>
-      <w:pPr>
-        <w:ind w:left="4244" w:hanging="360"/>
-      </w:pPr>
-      <w:rPr>
-        <w:rFonts w:ascii="Wingdings" w:hAnsi="Wingdings" w:hint="default"/>
-      </w:rPr>
-    </w:lvl>
-    <w:lvl w:ilvl="6" w:tplc="041B0001" w:tentative="1">
-      <w:start w:val="1"/>
-      <w:numFmt w:val="bullet"/>
-      <w:lvlText w:val=""/>
-      <w:lvlJc w:val="left"/>
-      <w:pPr>
-        <w:ind w:left="4964" w:hanging="360"/>
-      </w:pPr>
-      <w:rPr>
-        <w:rFonts w:ascii="Symbol" w:hAnsi="Symbol" w:hint="default"/>
-      </w:rPr>
-    </w:lvl>
-    <w:lvl w:ilvl="7" w:tplc="041B0003" w:tentative="1">
-      <w:start w:val="1"/>
-      <w:numFmt w:val="bullet"/>
-      <w:lvlText w:val="o"/>
-      <w:lvlJc w:val="left"/>
-      <w:pPr>
-        <w:ind w:left="5684" w:hanging="360"/>
-      </w:pPr>
-      <w:rPr>
-        <w:rFonts w:ascii="Courier New" w:hAnsi="Courier New" w:cs="Courier New" w:hint="default"/>
-      </w:rPr>
-    </w:lvl>
-    <w:lvl w:ilvl="8" w:tplc="041B0005" w:tentative="1">
-      <w:start w:val="1"/>
-      <w:numFmt w:val="bullet"/>
-      <w:lvlText w:val=""/>
-      <w:lvlJc w:val="left"/>
-      <w:pPr>
-        <w:ind w:left="6404" w:hanging="360"/>
-      </w:pPr>
-      <w:rPr>
-        <w:rFonts w:ascii="Wingdings" w:hAnsi="Wingdings" w:hint="default"/>
-      </w:rPr>
-    </w:lvl>
-  </w:abstractNum>
-  <w:abstractNum w:abstractNumId="30" w15:restartNumberingAfterBreak="0">
+  <w:abstractNum w:abstractNumId="9" w15:restartNumberingAfterBreak="0">
     <w:nsid w:val="5C14376B"/>
     <w:multiLevelType w:val="multilevel"/>
     <w:tmpl w:val="2C922866"/>
@@ -10139,7 +8137,7 @@
       </w:pPr>
     </w:lvl>
   </w:abstractNum>
-  <w:abstractNum w:abstractNumId="31" w15:restartNumberingAfterBreak="0">
+  <w:abstractNum w:abstractNumId="10" w15:restartNumberingAfterBreak="0">
     <w:nsid w:val="6451367D"/>
     <w:multiLevelType w:val="multilevel"/>
     <w:tmpl w:val="FD484CD4"/>
@@ -10255,119 +8253,7 @@
       </w:rPr>
     </w:lvl>
   </w:abstractNum>
-  <w:abstractNum w:abstractNumId="32" w15:restartNumberingAfterBreak="0">
-    <w:nsid w:val="68DA4382"/>
-    <w:multiLevelType w:val="hybridMultilevel"/>
-    <w:tmpl w:val="AAC49EB2"/>
-    <w:lvl w:ilvl="0" w:tplc="802A2A18">
-      <w:numFmt w:val="bullet"/>
-      <w:lvlText w:val="-"/>
-      <w:lvlJc w:val="left"/>
-      <w:pPr>
-        <w:ind w:left="644" w:hanging="360"/>
-      </w:pPr>
-      <w:rPr>
-        <w:rFonts w:ascii="Times New Roman" w:eastAsiaTheme="minorHAnsi" w:hAnsi="Times New Roman" w:cs="Times New Roman" w:hint="default"/>
-      </w:rPr>
-    </w:lvl>
-    <w:lvl w:ilvl="1" w:tplc="041B0003" w:tentative="1">
-      <w:start w:val="1"/>
-      <w:numFmt w:val="bullet"/>
-      <w:lvlText w:val="o"/>
-      <w:lvlJc w:val="left"/>
-      <w:pPr>
-        <w:ind w:left="1364" w:hanging="360"/>
-      </w:pPr>
-      <w:rPr>
-        <w:rFonts w:ascii="Courier New" w:hAnsi="Courier New" w:cs="Courier New" w:hint="default"/>
-      </w:rPr>
-    </w:lvl>
-    <w:lvl w:ilvl="2" w:tplc="041B0005" w:tentative="1">
-      <w:start w:val="1"/>
-      <w:numFmt w:val="bullet"/>
-      <w:lvlText w:val=""/>
-      <w:lvlJc w:val="left"/>
-      <w:pPr>
-        <w:ind w:left="2084" w:hanging="360"/>
-      </w:pPr>
-      <w:rPr>
-        <w:rFonts w:ascii="Wingdings" w:hAnsi="Wingdings" w:hint="default"/>
-      </w:rPr>
-    </w:lvl>
-    <w:lvl w:ilvl="3" w:tplc="041B0001" w:tentative="1">
-      <w:start w:val="1"/>
-      <w:numFmt w:val="bullet"/>
-      <w:lvlText w:val=""/>
-      <w:lvlJc w:val="left"/>
-      <w:pPr>
-        <w:ind w:left="2804" w:hanging="360"/>
-      </w:pPr>
-      <w:rPr>
-        <w:rFonts w:ascii="Symbol" w:hAnsi="Symbol" w:hint="default"/>
-      </w:rPr>
-    </w:lvl>
-    <w:lvl w:ilvl="4" w:tplc="041B0003" w:tentative="1">
-      <w:start w:val="1"/>
-      <w:numFmt w:val="bullet"/>
-      <w:lvlText w:val="o"/>
-      <w:lvlJc w:val="left"/>
-      <w:pPr>
-        <w:ind w:left="3524" w:hanging="360"/>
-      </w:pPr>
-      <w:rPr>
-        <w:rFonts w:ascii="Courier New" w:hAnsi="Courier New" w:cs="Courier New" w:hint="default"/>
-      </w:rPr>
-    </w:lvl>
-    <w:lvl w:ilvl="5" w:tplc="041B0005" w:tentative="1">
-      <w:start w:val="1"/>
-      <w:numFmt w:val="bullet"/>
-      <w:lvlText w:val=""/>
-      <w:lvlJc w:val="left"/>
-      <w:pPr>
-        <w:ind w:left="4244" w:hanging="360"/>
-      </w:pPr>
-      <w:rPr>
-        <w:rFonts w:ascii="Wingdings" w:hAnsi="Wingdings" w:hint="default"/>
-      </w:rPr>
-    </w:lvl>
-    <w:lvl w:ilvl="6" w:tplc="041B0001" w:tentative="1">
-      <w:start w:val="1"/>
-      <w:numFmt w:val="bullet"/>
-      <w:lvlText w:val=""/>
-      <w:lvlJc w:val="left"/>
-      <w:pPr>
-        <w:ind w:left="4964" w:hanging="360"/>
-      </w:pPr>
-      <w:rPr>
-        <w:rFonts w:ascii="Symbol" w:hAnsi="Symbol" w:hint="default"/>
-      </w:rPr>
-    </w:lvl>
-    <w:lvl w:ilvl="7" w:tplc="041B0003" w:tentative="1">
-      <w:start w:val="1"/>
-      <w:numFmt w:val="bullet"/>
-      <w:lvlText w:val="o"/>
-      <w:lvlJc w:val="left"/>
-      <w:pPr>
-        <w:ind w:left="5684" w:hanging="360"/>
-      </w:pPr>
-      <w:rPr>
-        <w:rFonts w:ascii="Courier New" w:hAnsi="Courier New" w:cs="Courier New" w:hint="default"/>
-      </w:rPr>
-    </w:lvl>
-    <w:lvl w:ilvl="8" w:tplc="041B0005" w:tentative="1">
-      <w:start w:val="1"/>
-      <w:numFmt w:val="bullet"/>
-      <w:lvlText w:val=""/>
-      <w:lvlJc w:val="left"/>
-      <w:pPr>
-        <w:ind w:left="6404" w:hanging="360"/>
-      </w:pPr>
-      <w:rPr>
-        <w:rFonts w:ascii="Wingdings" w:hAnsi="Wingdings" w:hint="default"/>
-      </w:rPr>
-    </w:lvl>
-  </w:abstractNum>
-  <w:abstractNum w:abstractNumId="33" w15:restartNumberingAfterBreak="0">
+  <w:abstractNum w:abstractNumId="11" w15:restartNumberingAfterBreak="0">
     <w:nsid w:val="6C181DA9"/>
     <w:multiLevelType w:val="multilevel"/>
     <w:tmpl w:val="FBCE97EC"/>
@@ -10483,7 +8369,7 @@
       </w:rPr>
     </w:lvl>
   </w:abstractNum>
-  <w:abstractNum w:abstractNumId="34" w15:restartNumberingAfterBreak="0">
+  <w:abstractNum w:abstractNumId="12" w15:restartNumberingAfterBreak="0">
     <w:nsid w:val="705132E7"/>
     <w:multiLevelType w:val="hybridMultilevel"/>
     <w:tmpl w:val="1B70E524"/>
@@ -10596,7 +8482,7 @@
       </w:rPr>
     </w:lvl>
   </w:abstractNum>
-  <w:abstractNum w:abstractNumId="35" w15:restartNumberingAfterBreak="0">
+  <w:abstractNum w:abstractNumId="13" w15:restartNumberingAfterBreak="0">
     <w:nsid w:val="71BB5973"/>
     <w:multiLevelType w:val="hybridMultilevel"/>
     <w:tmpl w:val="C7DAADE4"/>
@@ -10709,204 +8595,7 @@
       </w:rPr>
     </w:lvl>
   </w:abstractNum>
-  <w:abstractNum w:abstractNumId="36" w15:restartNumberingAfterBreak="0">
-    <w:nsid w:val="731E1D50"/>
-    <w:multiLevelType w:val="hybridMultilevel"/>
-    <w:tmpl w:val="1294320A"/>
-    <w:lvl w:ilvl="0" w:tplc="FFFFFFFF">
-      <w:numFmt w:val="bullet"/>
-      <w:lvlText w:val="-"/>
-      <w:lvlJc w:val="left"/>
-      <w:pPr>
-        <w:ind w:left="644" w:hanging="360"/>
-      </w:pPr>
-      <w:rPr>
-        <w:rFonts w:ascii="Times New Roman" w:eastAsiaTheme="minorHAnsi" w:hAnsi="Times New Roman" w:cs="Times New Roman" w:hint="default"/>
-      </w:rPr>
-    </w:lvl>
-    <w:lvl w:ilvl="1" w:tplc="802A2A18">
-      <w:numFmt w:val="bullet"/>
-      <w:lvlText w:val="-"/>
-      <w:lvlJc w:val="left"/>
-      <w:pPr>
-        <w:ind w:left="360" w:hanging="360"/>
-      </w:pPr>
-      <w:rPr>
-        <w:rFonts w:ascii="Times New Roman" w:eastAsiaTheme="minorHAnsi" w:hAnsi="Times New Roman" w:cs="Times New Roman" w:hint="default"/>
-      </w:rPr>
-    </w:lvl>
-    <w:lvl w:ilvl="2" w:tplc="FFFFFFFF">
-      <w:start w:val="1"/>
-      <w:numFmt w:val="bullet"/>
-      <w:lvlText w:val=""/>
-      <w:lvlJc w:val="left"/>
-      <w:pPr>
-        <w:ind w:left="2084" w:hanging="360"/>
-      </w:pPr>
-      <w:rPr>
-        <w:rFonts w:ascii="Wingdings" w:hAnsi="Wingdings" w:hint="default"/>
-      </w:rPr>
-    </w:lvl>
-    <w:lvl w:ilvl="3" w:tplc="FFFFFFFF">
-      <w:start w:val="1"/>
-      <w:numFmt w:val="bullet"/>
-      <w:lvlText w:val=""/>
-      <w:lvlJc w:val="left"/>
-      <w:pPr>
-        <w:ind w:left="2804" w:hanging="360"/>
-      </w:pPr>
-      <w:rPr>
-        <w:rFonts w:ascii="Symbol" w:hAnsi="Symbol" w:hint="default"/>
-      </w:rPr>
-    </w:lvl>
-    <w:lvl w:ilvl="4" w:tplc="FFFFFFFF" w:tentative="1">
-      <w:start w:val="1"/>
-      <w:numFmt w:val="bullet"/>
-      <w:lvlText w:val="o"/>
-      <w:lvlJc w:val="left"/>
-      <w:pPr>
-        <w:ind w:left="3524" w:hanging="360"/>
-      </w:pPr>
-      <w:rPr>
-        <w:rFonts w:ascii="Courier New" w:hAnsi="Courier New" w:cs="Courier New" w:hint="default"/>
-      </w:rPr>
-    </w:lvl>
-    <w:lvl w:ilvl="5" w:tplc="FFFFFFFF" w:tentative="1">
-      <w:start w:val="1"/>
-      <w:numFmt w:val="bullet"/>
-      <w:lvlText w:val=""/>
-      <w:lvlJc w:val="left"/>
-      <w:pPr>
-        <w:ind w:left="4244" w:hanging="360"/>
-      </w:pPr>
-      <w:rPr>
-        <w:rFonts w:ascii="Wingdings" w:hAnsi="Wingdings" w:hint="default"/>
-      </w:rPr>
-    </w:lvl>
-    <w:lvl w:ilvl="6" w:tplc="FFFFFFFF" w:tentative="1">
-      <w:start w:val="1"/>
-      <w:numFmt w:val="bullet"/>
-      <w:lvlText w:val=""/>
-      <w:lvlJc w:val="left"/>
-      <w:pPr>
-        <w:ind w:left="4964" w:hanging="360"/>
-      </w:pPr>
-      <w:rPr>
-        <w:rFonts w:ascii="Symbol" w:hAnsi="Symbol" w:hint="default"/>
-      </w:rPr>
-    </w:lvl>
-    <w:lvl w:ilvl="7" w:tplc="FFFFFFFF" w:tentative="1">
-      <w:start w:val="1"/>
-      <w:numFmt w:val="bullet"/>
-      <w:lvlText w:val="o"/>
-      <w:lvlJc w:val="left"/>
-      <w:pPr>
-        <w:ind w:left="5684" w:hanging="360"/>
-      </w:pPr>
-      <w:rPr>
-        <w:rFonts w:ascii="Courier New" w:hAnsi="Courier New" w:cs="Courier New" w:hint="default"/>
-      </w:rPr>
-    </w:lvl>
-    <w:lvl w:ilvl="8" w:tplc="FFFFFFFF" w:tentative="1">
-      <w:start w:val="1"/>
-      <w:numFmt w:val="bullet"/>
-      <w:lvlText w:val=""/>
-      <w:lvlJc w:val="left"/>
-      <w:pPr>
-        <w:ind w:left="6404" w:hanging="360"/>
-      </w:pPr>
-      <w:rPr>
-        <w:rFonts w:ascii="Wingdings" w:hAnsi="Wingdings" w:hint="default"/>
-      </w:rPr>
-    </w:lvl>
-  </w:abstractNum>
-  <w:abstractNum w:abstractNumId="37" w15:restartNumberingAfterBreak="0">
-    <w:nsid w:val="73C05200"/>
-    <w:multiLevelType w:val="hybridMultilevel"/>
-    <w:tmpl w:val="D59087A6"/>
-    <w:lvl w:ilvl="0" w:tplc="8E50244A">
-      <w:start w:val="1"/>
-      <w:numFmt w:val="decimal"/>
-      <w:lvlText w:val="%1."/>
-      <w:lvlJc w:val="left"/>
-      <w:pPr>
-        <w:ind w:left="2412" w:hanging="360"/>
-      </w:pPr>
-    </w:lvl>
-    <w:lvl w:ilvl="1" w:tplc="041B0019" w:tentative="1">
-      <w:start w:val="1"/>
-      <w:numFmt w:val="lowerLetter"/>
-      <w:lvlText w:val="%2."/>
-      <w:lvlJc w:val="left"/>
-      <w:pPr>
-        <w:ind w:left="1440" w:hanging="360"/>
-      </w:pPr>
-    </w:lvl>
-    <w:lvl w:ilvl="2" w:tplc="041B001B" w:tentative="1">
-      <w:start w:val="1"/>
-      <w:numFmt w:val="lowerRoman"/>
-      <w:lvlText w:val="%3."/>
-      <w:lvlJc w:val="right"/>
-      <w:pPr>
-        <w:ind w:left="2160" w:hanging="180"/>
-      </w:pPr>
-    </w:lvl>
-    <w:lvl w:ilvl="3" w:tplc="041B000F" w:tentative="1">
-      <w:start w:val="1"/>
-      <w:numFmt w:val="decimal"/>
-      <w:lvlText w:val="%4."/>
-      <w:lvlJc w:val="left"/>
-      <w:pPr>
-        <w:ind w:left="2880" w:hanging="360"/>
-      </w:pPr>
-    </w:lvl>
-    <w:lvl w:ilvl="4" w:tplc="041B0019" w:tentative="1">
-      <w:start w:val="1"/>
-      <w:numFmt w:val="lowerLetter"/>
-      <w:lvlText w:val="%5."/>
-      <w:lvlJc w:val="left"/>
-      <w:pPr>
-        <w:ind w:left="3600" w:hanging="360"/>
-      </w:pPr>
-    </w:lvl>
-    <w:lvl w:ilvl="5" w:tplc="041B001B" w:tentative="1">
-      <w:start w:val="1"/>
-      <w:numFmt w:val="lowerRoman"/>
-      <w:lvlText w:val="%6."/>
-      <w:lvlJc w:val="right"/>
-      <w:pPr>
-        <w:ind w:left="4320" w:hanging="180"/>
-      </w:pPr>
-    </w:lvl>
-    <w:lvl w:ilvl="6" w:tplc="041B000F" w:tentative="1">
-      <w:start w:val="1"/>
-      <w:numFmt w:val="decimal"/>
-      <w:lvlText w:val="%7."/>
-      <w:lvlJc w:val="left"/>
-      <w:pPr>
-        <w:ind w:left="5040" w:hanging="360"/>
-      </w:pPr>
-    </w:lvl>
-    <w:lvl w:ilvl="7" w:tplc="041B0019" w:tentative="1">
-      <w:start w:val="1"/>
-      <w:numFmt w:val="lowerLetter"/>
-      <w:lvlText w:val="%8."/>
-      <w:lvlJc w:val="left"/>
-      <w:pPr>
-        <w:ind w:left="5760" w:hanging="360"/>
-      </w:pPr>
-    </w:lvl>
-    <w:lvl w:ilvl="8" w:tplc="041B001B" w:tentative="1">
-      <w:start w:val="1"/>
-      <w:numFmt w:val="lowerRoman"/>
-      <w:lvlText w:val="%9."/>
-      <w:lvlJc w:val="right"/>
-      <w:pPr>
-        <w:ind w:left="6480" w:hanging="180"/>
-      </w:pPr>
-    </w:lvl>
-  </w:abstractNum>
-  <w:abstractNum w:abstractNumId="38" w15:restartNumberingAfterBreak="0">
+  <w:abstractNum w:abstractNumId="14" w15:restartNumberingAfterBreak="0">
     <w:nsid w:val="79435AB4"/>
     <w:multiLevelType w:val="hybridMultilevel"/>
     <w:tmpl w:val="CA548A36"/>
@@ -11019,232 +8708,7 @@
       </w:rPr>
     </w:lvl>
   </w:abstractNum>
-  <w:abstractNum w:abstractNumId="39" w15:restartNumberingAfterBreak="0">
-    <w:nsid w:val="7B42550A"/>
-    <w:multiLevelType w:val="hybridMultilevel"/>
-    <w:tmpl w:val="48AE991A"/>
-    <w:lvl w:ilvl="0" w:tplc="802A2A18">
-      <w:numFmt w:val="bullet"/>
-      <w:lvlText w:val="-"/>
-      <w:lvlJc w:val="left"/>
-      <w:pPr>
-        <w:ind w:left="928" w:hanging="360"/>
-      </w:pPr>
-      <w:rPr>
-        <w:rFonts w:ascii="Times New Roman" w:eastAsiaTheme="minorHAnsi" w:hAnsi="Times New Roman" w:cs="Times New Roman" w:hint="default"/>
-      </w:rPr>
-    </w:lvl>
-    <w:lvl w:ilvl="1" w:tplc="041B0003" w:tentative="1">
-      <w:start w:val="1"/>
-      <w:numFmt w:val="bullet"/>
-      <w:lvlText w:val="o"/>
-      <w:lvlJc w:val="left"/>
-      <w:pPr>
-        <w:ind w:left="1724" w:hanging="360"/>
-      </w:pPr>
-      <w:rPr>
-        <w:rFonts w:ascii="Courier New" w:hAnsi="Courier New" w:cs="Courier New" w:hint="default"/>
-      </w:rPr>
-    </w:lvl>
-    <w:lvl w:ilvl="2" w:tplc="041B0005" w:tentative="1">
-      <w:start w:val="1"/>
-      <w:numFmt w:val="bullet"/>
-      <w:lvlText w:val=""/>
-      <w:lvlJc w:val="left"/>
-      <w:pPr>
-        <w:ind w:left="2444" w:hanging="360"/>
-      </w:pPr>
-      <w:rPr>
-        <w:rFonts w:ascii="Wingdings" w:hAnsi="Wingdings" w:hint="default"/>
-      </w:rPr>
-    </w:lvl>
-    <w:lvl w:ilvl="3" w:tplc="041B0001" w:tentative="1">
-      <w:start w:val="1"/>
-      <w:numFmt w:val="bullet"/>
-      <w:lvlText w:val=""/>
-      <w:lvlJc w:val="left"/>
-      <w:pPr>
-        <w:ind w:left="3164" w:hanging="360"/>
-      </w:pPr>
-      <w:rPr>
-        <w:rFonts w:ascii="Symbol" w:hAnsi="Symbol" w:hint="default"/>
-      </w:rPr>
-    </w:lvl>
-    <w:lvl w:ilvl="4" w:tplc="041B0003" w:tentative="1">
-      <w:start w:val="1"/>
-      <w:numFmt w:val="bullet"/>
-      <w:lvlText w:val="o"/>
-      <w:lvlJc w:val="left"/>
-      <w:pPr>
-        <w:ind w:left="3884" w:hanging="360"/>
-      </w:pPr>
-      <w:rPr>
-        <w:rFonts w:ascii="Courier New" w:hAnsi="Courier New" w:cs="Courier New" w:hint="default"/>
-      </w:rPr>
-    </w:lvl>
-    <w:lvl w:ilvl="5" w:tplc="041B0005" w:tentative="1">
-      <w:start w:val="1"/>
-      <w:numFmt w:val="bullet"/>
-      <w:lvlText w:val=""/>
-      <w:lvlJc w:val="left"/>
-      <w:pPr>
-        <w:ind w:left="4604" w:hanging="360"/>
-      </w:pPr>
-      <w:rPr>
-        <w:rFonts w:ascii="Wingdings" w:hAnsi="Wingdings" w:hint="default"/>
-      </w:rPr>
-    </w:lvl>
-    <w:lvl w:ilvl="6" w:tplc="041B0001" w:tentative="1">
-      <w:start w:val="1"/>
-      <w:numFmt w:val="bullet"/>
-      <w:lvlText w:val=""/>
-      <w:lvlJc w:val="left"/>
-      <w:pPr>
-        <w:ind w:left="5324" w:hanging="360"/>
-      </w:pPr>
-      <w:rPr>
-        <w:rFonts w:ascii="Symbol" w:hAnsi="Symbol" w:hint="default"/>
-      </w:rPr>
-    </w:lvl>
-    <w:lvl w:ilvl="7" w:tplc="041B0003" w:tentative="1">
-      <w:start w:val="1"/>
-      <w:numFmt w:val="bullet"/>
-      <w:lvlText w:val="o"/>
-      <w:lvlJc w:val="left"/>
-      <w:pPr>
-        <w:ind w:left="6044" w:hanging="360"/>
-      </w:pPr>
-      <w:rPr>
-        <w:rFonts w:ascii="Courier New" w:hAnsi="Courier New" w:cs="Courier New" w:hint="default"/>
-      </w:rPr>
-    </w:lvl>
-    <w:lvl w:ilvl="8" w:tplc="041B0005" w:tentative="1">
-      <w:start w:val="1"/>
-      <w:numFmt w:val="bullet"/>
-      <w:lvlText w:val=""/>
-      <w:lvlJc w:val="left"/>
-      <w:pPr>
-        <w:ind w:left="6764" w:hanging="360"/>
-      </w:pPr>
-      <w:rPr>
-        <w:rFonts w:ascii="Wingdings" w:hAnsi="Wingdings" w:hint="default"/>
-      </w:rPr>
-    </w:lvl>
-  </w:abstractNum>
-  <w:abstractNum w:abstractNumId="40" w15:restartNumberingAfterBreak="0">
-    <w:nsid w:val="7F0708B1"/>
-    <w:multiLevelType w:val="hybridMultilevel"/>
-    <w:tmpl w:val="9050C49E"/>
-    <w:lvl w:ilvl="0" w:tplc="8EE09062">
-      <w:start w:val="1"/>
-      <w:numFmt w:val="bullet"/>
-      <w:lvlText w:val=""/>
-      <w:lvlJc w:val="left"/>
-      <w:pPr>
-        <w:ind w:left="1424" w:hanging="360"/>
-      </w:pPr>
-      <w:rPr>
-        <w:rFonts w:ascii="Symbol" w:hAnsi="Symbol" w:hint="default"/>
-      </w:rPr>
-    </w:lvl>
-    <w:lvl w:ilvl="1" w:tplc="041B0003" w:tentative="1">
-      <w:start w:val="1"/>
-      <w:numFmt w:val="bullet"/>
-      <w:lvlText w:val="o"/>
-      <w:lvlJc w:val="left"/>
-      <w:pPr>
-        <w:ind w:left="2144" w:hanging="360"/>
-      </w:pPr>
-      <w:rPr>
-        <w:rFonts w:ascii="Courier New" w:hAnsi="Courier New" w:cs="Courier New" w:hint="default"/>
-      </w:rPr>
-    </w:lvl>
-    <w:lvl w:ilvl="2" w:tplc="041B0005" w:tentative="1">
-      <w:start w:val="1"/>
-      <w:numFmt w:val="bullet"/>
-      <w:lvlText w:val=""/>
-      <w:lvlJc w:val="left"/>
-      <w:pPr>
-        <w:ind w:left="2864" w:hanging="360"/>
-      </w:pPr>
-      <w:rPr>
-        <w:rFonts w:ascii="Wingdings" w:hAnsi="Wingdings" w:hint="default"/>
-      </w:rPr>
-    </w:lvl>
-    <w:lvl w:ilvl="3" w:tplc="041B0001" w:tentative="1">
-      <w:start w:val="1"/>
-      <w:numFmt w:val="bullet"/>
-      <w:lvlText w:val=""/>
-      <w:lvlJc w:val="left"/>
-      <w:pPr>
-        <w:ind w:left="3584" w:hanging="360"/>
-      </w:pPr>
-      <w:rPr>
-        <w:rFonts w:ascii="Symbol" w:hAnsi="Symbol" w:hint="default"/>
-      </w:rPr>
-    </w:lvl>
-    <w:lvl w:ilvl="4" w:tplc="041B0003" w:tentative="1">
-      <w:start w:val="1"/>
-      <w:numFmt w:val="bullet"/>
-      <w:lvlText w:val="o"/>
-      <w:lvlJc w:val="left"/>
-      <w:pPr>
-        <w:ind w:left="4304" w:hanging="360"/>
-      </w:pPr>
-      <w:rPr>
-        <w:rFonts w:ascii="Courier New" w:hAnsi="Courier New" w:cs="Courier New" w:hint="default"/>
-      </w:rPr>
-    </w:lvl>
-    <w:lvl w:ilvl="5" w:tplc="041B0005" w:tentative="1">
-      <w:start w:val="1"/>
-      <w:numFmt w:val="bullet"/>
-      <w:lvlText w:val=""/>
-      <w:lvlJc w:val="left"/>
-      <w:pPr>
-        <w:ind w:left="5024" w:hanging="360"/>
-      </w:pPr>
-      <w:rPr>
-        <w:rFonts w:ascii="Wingdings" w:hAnsi="Wingdings" w:hint="default"/>
-      </w:rPr>
-    </w:lvl>
-    <w:lvl w:ilvl="6" w:tplc="041B0001" w:tentative="1">
-      <w:start w:val="1"/>
-      <w:numFmt w:val="bullet"/>
-      <w:lvlText w:val=""/>
-      <w:lvlJc w:val="left"/>
-      <w:pPr>
-        <w:ind w:left="5744" w:hanging="360"/>
-      </w:pPr>
-      <w:rPr>
-        <w:rFonts w:ascii="Symbol" w:hAnsi="Symbol" w:hint="default"/>
-      </w:rPr>
-    </w:lvl>
-    <w:lvl w:ilvl="7" w:tplc="041B0003" w:tentative="1">
-      <w:start w:val="1"/>
-      <w:numFmt w:val="bullet"/>
-      <w:lvlText w:val="o"/>
-      <w:lvlJc w:val="left"/>
-      <w:pPr>
-        <w:ind w:left="6464" w:hanging="360"/>
-      </w:pPr>
-      <w:rPr>
-        <w:rFonts w:ascii="Courier New" w:hAnsi="Courier New" w:cs="Courier New" w:hint="default"/>
-      </w:rPr>
-    </w:lvl>
-    <w:lvl w:ilvl="8" w:tplc="041B0005" w:tentative="1">
-      <w:start w:val="1"/>
-      <w:numFmt w:val="bullet"/>
-      <w:lvlText w:val=""/>
-      <w:lvlJc w:val="left"/>
-      <w:pPr>
-        <w:ind w:left="7184" w:hanging="360"/>
-      </w:pPr>
-      <w:rPr>
-        <w:rFonts w:ascii="Wingdings" w:hAnsi="Wingdings" w:hint="default"/>
-      </w:rPr>
-    </w:lvl>
-  </w:abstractNum>
-  <w:abstractNum w:abstractNumId="41" w15:restartNumberingAfterBreak="0">
+  <w:abstractNum w:abstractNumId="15" w15:restartNumberingAfterBreak="0">
     <w:nsid w:val="7F3D0E9A"/>
     <w:multiLevelType w:val="multilevel"/>
     <w:tmpl w:val="01B87284"/>
@@ -11361,154 +8825,52 @@
     </w:lvl>
   </w:abstractNum>
   <w:num w:numId="1" w16cid:durableId="1575629775">
-    <w:abstractNumId w:val="30"/>
+    <w:abstractNumId w:val="9"/>
   </w:num>
   <w:num w:numId="2" w16cid:durableId="1907835990">
-    <w:abstractNumId w:val="24"/>
+    <w:abstractNumId w:val="6"/>
   </w:num>
-  <w:num w:numId="3" w16cid:durableId="522474878">
+  <w:num w:numId="3" w16cid:durableId="262035252">
+    <w:abstractNumId w:val="15"/>
+  </w:num>
+  <w:num w:numId="4" w16cid:durableId="1582718496">
+    <w:abstractNumId w:val="11"/>
+  </w:num>
+  <w:num w:numId="5" w16cid:durableId="23092393">
+    <w:abstractNumId w:val="3"/>
+  </w:num>
+  <w:num w:numId="6" w16cid:durableId="1877349421">
+    <w:abstractNumId w:val="1"/>
+  </w:num>
+  <w:num w:numId="7" w16cid:durableId="1680960310">
+    <w:abstractNumId w:val="10"/>
+  </w:num>
+  <w:num w:numId="8" w16cid:durableId="1460150620">
+    <w:abstractNumId w:val="0"/>
+  </w:num>
+  <w:num w:numId="9" w16cid:durableId="1369529643">
+    <w:abstractNumId w:val="14"/>
+  </w:num>
+  <w:num w:numId="10" w16cid:durableId="1977374520">
+    <w:abstractNumId w:val="7"/>
+  </w:num>
+  <w:num w:numId="11" w16cid:durableId="1249120998">
+    <w:abstractNumId w:val="12"/>
+  </w:num>
+  <w:num w:numId="12" w16cid:durableId="1626739193">
+    <w:abstractNumId w:val="4"/>
+  </w:num>
+  <w:num w:numId="13" w16cid:durableId="87312408">
+    <w:abstractNumId w:val="8"/>
+  </w:num>
+  <w:num w:numId="14" w16cid:durableId="752046005">
     <w:abstractNumId w:val="13"/>
   </w:num>
-  <w:num w:numId="4" w16cid:durableId="262035252">
-    <w:abstractNumId w:val="41"/>
-  </w:num>
-  <w:num w:numId="5" w16cid:durableId="7370961">
-    <w:abstractNumId w:val="24"/>
-    <w:lvlOverride w:ilvl="0">
-      <w:startOverride w:val="3"/>
-    </w:lvlOverride>
-    <w:lvlOverride w:ilvl="1">
-      <w:startOverride w:val="1"/>
-    </w:lvlOverride>
-    <w:lvlOverride w:ilvl="2">
-      <w:startOverride w:val="1"/>
-    </w:lvlOverride>
-    <w:lvlOverride w:ilvl="3">
-      <w:startOverride w:val="1"/>
-    </w:lvlOverride>
-    <w:lvlOverride w:ilvl="4">
-      <w:startOverride w:val="1"/>
-    </w:lvlOverride>
-    <w:lvlOverride w:ilvl="5">
-      <w:startOverride w:val="1"/>
-    </w:lvlOverride>
-    <w:lvlOverride w:ilvl="6">
-      <w:startOverride w:val="1"/>
-    </w:lvlOverride>
-    <w:lvlOverride w:ilvl="7">
-      <w:startOverride w:val="1"/>
-    </w:lvlOverride>
-    <w:lvlOverride w:ilvl="8">
-      <w:startOverride w:val="1"/>
-    </w:lvlOverride>
-  </w:num>
-  <w:num w:numId="6" w16cid:durableId="1582718496">
-    <w:abstractNumId w:val="33"/>
-  </w:num>
-  <w:num w:numId="7" w16cid:durableId="23092393">
-    <w:abstractNumId w:val="9"/>
-  </w:num>
-  <w:num w:numId="8" w16cid:durableId="1877349421">
-    <w:abstractNumId w:val="5"/>
-  </w:num>
-  <w:num w:numId="9" w16cid:durableId="1680960310">
-    <w:abstractNumId w:val="31"/>
-  </w:num>
-  <w:num w:numId="10" w16cid:durableId="1460150620">
-    <w:abstractNumId w:val="1"/>
-  </w:num>
-  <w:num w:numId="11" w16cid:durableId="372191283">
-    <w:abstractNumId w:val="24"/>
-    <w:lvlOverride w:ilvl="0">
-      <w:startOverride w:val="4"/>
-    </w:lvlOverride>
-    <w:lvlOverride w:ilvl="1">
-      <w:startOverride w:val="1"/>
-    </w:lvlOverride>
-    <w:lvlOverride w:ilvl="2">
-      <w:startOverride w:val="1"/>
-    </w:lvlOverride>
-    <w:lvlOverride w:ilvl="3">
-      <w:startOverride w:val="1"/>
-    </w:lvlOverride>
-    <w:lvlOverride w:ilvl="4">
-      <w:startOverride w:val="1"/>
-    </w:lvlOverride>
-    <w:lvlOverride w:ilvl="5">
-      <w:startOverride w:val="1"/>
-    </w:lvlOverride>
-    <w:lvlOverride w:ilvl="6">
-      <w:startOverride w:val="1"/>
-    </w:lvlOverride>
-    <w:lvlOverride w:ilvl="7">
-      <w:startOverride w:val="1"/>
-    </w:lvlOverride>
-    <w:lvlOverride w:ilvl="8">
-      <w:startOverride w:val="1"/>
-    </w:lvlOverride>
-  </w:num>
-  <w:num w:numId="12" w16cid:durableId="1755391575">
-    <w:abstractNumId w:val="39"/>
-  </w:num>
-  <w:num w:numId="13" w16cid:durableId="2090468279">
-    <w:abstractNumId w:val="36"/>
-  </w:num>
-  <w:num w:numId="14" w16cid:durableId="2095590977">
+  <w:num w:numId="15" w16cid:durableId="1640644916">
     <w:abstractNumId w:val="2"/>
   </w:num>
-  <w:num w:numId="15" w16cid:durableId="820536725">
-    <w:abstractNumId w:val="4"/>
-  </w:num>
-  <w:num w:numId="16" w16cid:durableId="1366519579">
-    <w:abstractNumId w:val="29"/>
-  </w:num>
-  <w:num w:numId="17" w16cid:durableId="1939556709">
-    <w:abstractNumId w:val="32"/>
-  </w:num>
-  <w:num w:numId="18" w16cid:durableId="1335306702">
-    <w:abstractNumId w:val="0"/>
-  </w:num>
-  <w:num w:numId="19" w16cid:durableId="842163613">
-    <w:abstractNumId w:val="11"/>
-  </w:num>
-  <w:num w:numId="20" w16cid:durableId="312881027">
+  <w:num w:numId="16" w16cid:durableId="440106173">
     <w:abstractNumId w:val="6"/>
-  </w:num>
-  <w:num w:numId="21" w16cid:durableId="455218716">
-    <w:abstractNumId w:val="21"/>
-  </w:num>
-  <w:num w:numId="22" w16cid:durableId="1008214613">
-    <w:abstractNumId w:val="40"/>
-  </w:num>
-  <w:num w:numId="23" w16cid:durableId="1165322999">
-    <w:abstractNumId w:val="27"/>
-  </w:num>
-  <w:num w:numId="24" w16cid:durableId="1663855404">
-    <w:abstractNumId w:val="7"/>
-  </w:num>
-  <w:num w:numId="25" w16cid:durableId="552927450">
-    <w:abstractNumId w:val="26"/>
-  </w:num>
-  <w:num w:numId="26" w16cid:durableId="1430351134">
-    <w:abstractNumId w:val="18"/>
-  </w:num>
-  <w:num w:numId="27" w16cid:durableId="965887131">
-    <w:abstractNumId w:val="14"/>
-  </w:num>
-  <w:num w:numId="28" w16cid:durableId="1371027451">
-    <w:abstractNumId w:val="10"/>
-  </w:num>
-  <w:num w:numId="29" w16cid:durableId="1481506900">
-    <w:abstractNumId w:val="22"/>
-  </w:num>
-  <w:num w:numId="30" w16cid:durableId="1726248577">
-    <w:abstractNumId w:val="37"/>
-  </w:num>
-  <w:num w:numId="31" w16cid:durableId="409616790">
-    <w:abstractNumId w:val="17"/>
-  </w:num>
-  <w:num w:numId="32" w16cid:durableId="1187447905">
-    <w:abstractNumId w:val="24"/>
     <w:lvlOverride w:ilvl="0">
       <w:startOverride w:val="1"/>
     </w:lvlOverride>
@@ -11537,169 +8899,13 @@
       <w:startOverride w:val="1"/>
     </w:lvlOverride>
   </w:num>
-  <w:num w:numId="33" w16cid:durableId="970020903">
-    <w:abstractNumId w:val="16"/>
+  <w:num w:numId="17" w16cid:durableId="1856770737">
+    <w:abstractNumId w:val="6"/>
   </w:num>
-  <w:num w:numId="34" w16cid:durableId="261383262">
-    <w:abstractNumId w:val="3"/>
+  <w:num w:numId="18" w16cid:durableId="1851094850">
+    <w:abstractNumId w:val="5"/>
   </w:num>
-  <w:num w:numId="35" w16cid:durableId="1939287266">
-    <w:abstractNumId w:val="12"/>
-  </w:num>
-  <w:num w:numId="36" w16cid:durableId="326634583">
-    <w:abstractNumId w:val="15"/>
-  </w:num>
-  <w:num w:numId="37" w16cid:durableId="913321504">
-    <w:abstractNumId w:val="20"/>
-  </w:num>
-  <w:num w:numId="38" w16cid:durableId="1369529643">
-    <w:abstractNumId w:val="38"/>
-  </w:num>
-  <w:num w:numId="39" w16cid:durableId="722948126">
-    <w:abstractNumId w:val="24"/>
-    <w:lvlOverride w:ilvl="0">
-      <w:startOverride w:val="1"/>
-    </w:lvlOverride>
-    <w:lvlOverride w:ilvl="1">
-      <w:startOverride w:val="1"/>
-    </w:lvlOverride>
-    <w:lvlOverride w:ilvl="2">
-      <w:startOverride w:val="1"/>
-    </w:lvlOverride>
-    <w:lvlOverride w:ilvl="3">
-      <w:startOverride w:val="1"/>
-    </w:lvlOverride>
-    <w:lvlOverride w:ilvl="4">
-      <w:startOverride w:val="1"/>
-    </w:lvlOverride>
-    <w:lvlOverride w:ilvl="5">
-      <w:startOverride w:val="1"/>
-    </w:lvlOverride>
-    <w:lvlOverride w:ilvl="6">
-      <w:startOverride w:val="1"/>
-    </w:lvlOverride>
-    <w:lvlOverride w:ilvl="7">
-      <w:startOverride w:val="1"/>
-    </w:lvlOverride>
-    <w:lvlOverride w:ilvl="8">
-      <w:startOverride w:val="1"/>
-    </w:lvlOverride>
-  </w:num>
-  <w:num w:numId="40" w16cid:durableId="1977374520">
-    <w:abstractNumId w:val="25"/>
-  </w:num>
-  <w:num w:numId="41" w16cid:durableId="1249120998">
-    <w:abstractNumId w:val="34"/>
-  </w:num>
-  <w:num w:numId="42" w16cid:durableId="1626739193">
-    <w:abstractNumId w:val="19"/>
-  </w:num>
-  <w:num w:numId="43" w16cid:durableId="87312408">
-    <w:abstractNumId w:val="28"/>
-  </w:num>
-  <w:num w:numId="44" w16cid:durableId="752046005">
-    <w:abstractNumId w:val="35"/>
-  </w:num>
-  <w:num w:numId="45" w16cid:durableId="1640644916">
-    <w:abstractNumId w:val="8"/>
-  </w:num>
-  <w:num w:numId="46" w16cid:durableId="440106173">
-    <w:abstractNumId w:val="24"/>
-    <w:lvlOverride w:ilvl="0">
-      <w:startOverride w:val="1"/>
-    </w:lvlOverride>
-    <w:lvlOverride w:ilvl="1">
-      <w:startOverride w:val="1"/>
-    </w:lvlOverride>
-    <w:lvlOverride w:ilvl="2">
-      <w:startOverride w:val="1"/>
-    </w:lvlOverride>
-    <w:lvlOverride w:ilvl="3">
-      <w:startOverride w:val="1"/>
-    </w:lvlOverride>
-    <w:lvlOverride w:ilvl="4">
-      <w:startOverride w:val="1"/>
-    </w:lvlOverride>
-    <w:lvlOverride w:ilvl="5">
-      <w:startOverride w:val="1"/>
-    </w:lvlOverride>
-    <w:lvlOverride w:ilvl="6">
-      <w:startOverride w:val="1"/>
-    </w:lvlOverride>
-    <w:lvlOverride w:ilvl="7">
-      <w:startOverride w:val="1"/>
-    </w:lvlOverride>
-    <w:lvlOverride w:ilvl="8">
-      <w:startOverride w:val="1"/>
-    </w:lvlOverride>
-  </w:num>
-  <w:num w:numId="47" w16cid:durableId="1856770737">
-    <w:abstractNumId w:val="24"/>
-  </w:num>
-  <w:num w:numId="48" w16cid:durableId="1513763408">
-    <w:abstractNumId w:val="24"/>
-    <w:lvlOverride w:ilvl="0">
-      <w:startOverride w:val="2"/>
-    </w:lvlOverride>
-    <w:lvlOverride w:ilvl="1">
-      <w:startOverride w:val="3"/>
-    </w:lvlOverride>
-    <w:lvlOverride w:ilvl="2">
-      <w:startOverride w:val="1"/>
-    </w:lvlOverride>
-    <w:lvlOverride w:ilvl="3">
-      <w:startOverride w:val="1"/>
-    </w:lvlOverride>
-    <w:lvlOverride w:ilvl="4">
-      <w:startOverride w:val="1"/>
-    </w:lvlOverride>
-    <w:lvlOverride w:ilvl="5">
-      <w:startOverride w:val="1"/>
-    </w:lvlOverride>
-    <w:lvlOverride w:ilvl="6">
-      <w:startOverride w:val="1"/>
-    </w:lvlOverride>
-    <w:lvlOverride w:ilvl="7">
-      <w:startOverride w:val="1"/>
-    </w:lvlOverride>
-    <w:lvlOverride w:ilvl="8">
-      <w:startOverride w:val="1"/>
-    </w:lvlOverride>
-  </w:num>
-  <w:num w:numId="49" w16cid:durableId="1731928685">
-    <w:abstractNumId w:val="24"/>
-    <w:lvlOverride w:ilvl="0">
-      <w:startOverride w:val="2"/>
-    </w:lvlOverride>
-    <w:lvlOverride w:ilvl="1">
-      <w:startOverride w:val="3"/>
-    </w:lvlOverride>
-    <w:lvlOverride w:ilvl="2">
-      <w:startOverride w:val="1"/>
-    </w:lvlOverride>
-    <w:lvlOverride w:ilvl="3">
-      <w:startOverride w:val="1"/>
-    </w:lvlOverride>
-    <w:lvlOverride w:ilvl="4">
-      <w:startOverride w:val="1"/>
-    </w:lvlOverride>
-    <w:lvlOverride w:ilvl="5">
-      <w:startOverride w:val="1"/>
-    </w:lvlOverride>
-    <w:lvlOverride w:ilvl="6">
-      <w:startOverride w:val="1"/>
-    </w:lvlOverride>
-    <w:lvlOverride w:ilvl="7">
-      <w:startOverride w:val="1"/>
-    </w:lvlOverride>
-    <w:lvlOverride w:ilvl="8">
-      <w:startOverride w:val="1"/>
-    </w:lvlOverride>
-  </w:num>
-  <w:num w:numId="50" w16cid:durableId="1851094850">
-    <w:abstractNumId w:val="23"/>
-  </w:num>
-  <w:numIdMacAtCleanup w:val="11"/>
+  <w:numIdMacAtCleanup w:val="18"/>
 </w:numbering>
 </file>
 
@@ -12338,7 +9544,6 @@
   <w:style w:type="character" w:default="1" w:styleId="Predvolenpsmoodseku">
     <w:name w:val="Default Paragraph Font"/>
     <w:uiPriority w:val="1"/>
-    <w:semiHidden/>
     <w:unhideWhenUsed/>
   </w:style>
   <w:style w:type="table" w:default="1" w:styleId="Normlnatabuka">
@@ -12401,7 +9606,7 @@
       <w:keepLines/>
       <w:pageBreakBefore/>
       <w:numPr>
-        <w:numId w:val="47"/>
+        <w:numId w:val="17"/>
       </w:numPr>
       <w:spacing w:after="320" w:line="240" w:lineRule="auto"/>
       <w:outlineLvl w:val="0"/>
@@ -12471,7 +9676,7 @@
       <w:keepLines/>
       <w:numPr>
         <w:ilvl w:val="2"/>
-        <w:numId w:val="47"/>
+        <w:numId w:val="17"/>
       </w:numPr>
       <w:spacing w:before="280" w:after="280" w:line="240" w:lineRule="auto"/>
       <w:outlineLvl w:val="2"/>
@@ -13220,7 +10425,7 @@
     <w:rsid w:val="003D4D3E"/>
     <w:pPr>
       <w:numPr>
-        <w:numId w:val="4"/>
+        <w:numId w:val="3"/>
       </w:numPr>
     </w:pPr>
   </w:style>
@@ -13230,7 +10435,7 @@
     <w:rsid w:val="003D4D3E"/>
     <w:pPr>
       <w:numPr>
-        <w:numId w:val="6"/>
+        <w:numId w:val="4"/>
       </w:numPr>
     </w:pPr>
   </w:style>
@@ -13240,7 +10445,7 @@
     <w:rsid w:val="003D4D3E"/>
     <w:pPr>
       <w:numPr>
-        <w:numId w:val="7"/>
+        <w:numId w:val="5"/>
       </w:numPr>
     </w:pPr>
   </w:style>
@@ -13250,7 +10455,7 @@
     <w:rsid w:val="00F04DDB"/>
     <w:pPr>
       <w:numPr>
-        <w:numId w:val="8"/>
+        <w:numId w:val="6"/>
       </w:numPr>
     </w:pPr>
   </w:style>
@@ -13260,7 +10465,7 @@
     <w:rsid w:val="00F04DDB"/>
     <w:pPr>
       <w:numPr>
-        <w:numId w:val="9"/>
+        <w:numId w:val="7"/>
       </w:numPr>
     </w:pPr>
   </w:style>
@@ -13270,7 +10475,7 @@
     <w:rsid w:val="00F04DDB"/>
     <w:pPr>
       <w:numPr>
-        <w:numId w:val="10"/>
+        <w:numId w:val="8"/>
       </w:numPr>
     </w:pPr>
   </w:style>
@@ -14174,6 +11379,7 @@
     <w:rsid w:val="00EE105E"/>
     <w:rsid w:val="00F45D20"/>
     <w:rsid w:val="00F63A24"/>
+    <w:rsid w:val="00FA45E3"/>
     <w:rsid w:val="00FB3B6E"/>
     <w:rsid w:val="00FC0CC5"/>
   </w:rsids>
@@ -15436,28 +12642,28 @@
 </file>
 
 <file path=customXml/item1.xml><?xml version="1.0" encoding="utf-8"?>
+<b:Sources xmlns:b="http://schemas.openxmlformats.org/officeDocument/2006/bibliography" xmlns="http://schemas.openxmlformats.org/officeDocument/2006/bibliography" SelectedStyle="\ISO690.XSL" StyleName="ISO 690 - First Element and Date" Version="1987"/>
+</file>
+
+<file path=customXml/item2.xml><?xml version="1.0" encoding="utf-8"?>
 <tns:customPropertyEditors xmlns:tns="http://schemas.microsoft.com/office/2006/customDocumentInformationPanel">
   <tns:showOnOpen>false</tns:showOnOpen>
   <tns:defaultPropertyEditorNamespace>Standard properties</tns:defaultPropertyEditorNamespace>
 </tns:customPropertyEditors>
 </file>
 
-<file path=customXml/item2.xml><?xml version="1.0" encoding="utf-8"?>
-<b:Sources xmlns:b="http://schemas.openxmlformats.org/officeDocument/2006/bibliography" xmlns="http://schemas.openxmlformats.org/officeDocument/2006/bibliography" SelectedStyle="\ISO690.XSL" StyleName="ISO 690 - First Element and Date" Version="1987"/>
+<file path=customXml/itemProps1.xml><?xml version="1.0" encoding="utf-8"?>
+<ds:datastoreItem xmlns:ds="http://schemas.openxmlformats.org/officeDocument/2006/customXml" ds:itemID="{8C9D463A-FE72-42E1-9E08-BBD53809420C}">
+  <ds:schemaRefs>
+    <ds:schemaRef ds:uri="http://schemas.openxmlformats.org/officeDocument/2006/bibliography"/>
+  </ds:schemaRefs>
+</ds:datastoreItem>
 </file>
 
-<file path=customXml/itemProps1.xml><?xml version="1.0" encoding="utf-8"?>
+<file path=customXml/itemProps2.xml><?xml version="1.0" encoding="utf-8"?>
 <ds:datastoreItem xmlns:ds="http://schemas.openxmlformats.org/officeDocument/2006/customXml" ds:itemID="{75EDBFD0-BBAC-4566-9C67-CE4E0F2888F6}">
   <ds:schemaRefs>
     <ds:schemaRef ds:uri="http://schemas.microsoft.com/office/2006/customDocumentInformationPanel"/>
   </ds:schemaRefs>
 </ds:datastoreItem>
-</file>
-
-<file path=customXml/itemProps2.xml><?xml version="1.0" encoding="utf-8"?>
-<ds:datastoreItem xmlns:ds="http://schemas.openxmlformats.org/officeDocument/2006/customXml" ds:itemID="{8C9D463A-FE72-42E1-9E08-BBD53809420C}">
-  <ds:schemaRefs>
-    <ds:schemaRef ds:uri="http://schemas.openxmlformats.org/officeDocument/2006/bibliography"/>
-  </ds:schemaRefs>
-</ds:datastoreItem>
 </file>
</xml_diff>